<commit_message>
edite diagrama de secuencia sistema, casos de uso expandidos, diagrama conceptual; y converti todos los diagramas en pdf listo para la entrega
</commit_message>
<xml_diff>
--- a/Fase 1/archivos editables/CASOS DE USO EXPANDIDOS.docx
+++ b/Fase 1/archivos editables/CASOS DE USO EXPANDIDOS.docx
@@ -1,6 +1,6 @@
 
 <file path=word/document.xml><?xml version="1.0" encoding="utf-8"?>
-<w:document xmlns:wpc="http://schemas.microsoft.com/office/word/2010/wordprocessingCanvas" xmlns:cx="http://schemas.microsoft.com/office/drawing/2014/chartex" xmlns:cx1="http://schemas.microsoft.com/office/drawing/2015/9/8/chartex" xmlns:cx2="http://schemas.microsoft.com/office/drawing/2015/10/21/chartex" xmlns:cx3="http://schemas.microsoft.com/office/drawing/2016/5/9/chartex" xmlns:cx4="http://schemas.microsoft.com/office/drawing/2016/5/10/chartex" xmlns:cx5="http://schemas.microsoft.com/office/drawing/2016/5/11/chartex" xmlns:cx6="http://schemas.microsoft.com/office/drawing/2016/5/12/chartex" xmlns:cx7="http://schemas.microsoft.com/office/drawing/2016/5/13/chartex" xmlns:cx8="http://schemas.microsoft.com/office/drawing/2016/5/14/chartex" xmlns:mc="http://schemas.openxmlformats.org/markup-compatibility/2006" xmlns:aink="http://schemas.microsoft.com/office/drawing/2016/ink" xmlns:am3d="http://schemas.microsoft.com/office/drawing/2017/model3d" xmlns:o="urn:schemas-microsoft-com:office:office" xmlns:oel="http://schemas.microsoft.com/office/2019/extlst" xmlns:r="http://schemas.openxmlformats.org/officeDocument/2006/relationships" xmlns:m="http://schemas.openxmlformats.org/officeDocument/2006/math" xmlns:v="urn:schemas-microsoft-com:vml" xmlns:wp14="http://schemas.microsoft.com/office/word/2010/wordprocessingDrawing" xmlns:wp="http://schemas.openxmlformats.org/drawingml/2006/wordprocessingDrawing" xmlns:w10="urn:schemas-microsoft-com:office:word" xmlns:w="http://schemas.openxmlformats.org/wordprocessingml/2006/main" xmlns:w14="http://schemas.microsoft.com/office/word/2010/wordml" xmlns:w15="http://schemas.microsoft.com/office/word/2012/wordml" xmlns:w16cex="http://schemas.microsoft.com/office/word/2018/wordml/cex" xmlns:w16cid="http://schemas.microsoft.com/office/word/2016/wordml/cid" xmlns:w16="http://schemas.microsoft.com/office/word/2018/wordml" xmlns:w16sdtdh="http://schemas.microsoft.com/office/word/2020/wordml/sdtdatahash" xmlns:w16se="http://schemas.microsoft.com/office/word/2015/wordml/symex" xmlns:wpg="http://schemas.microsoft.com/office/word/2010/wordprocessingGroup" xmlns:wpi="http://schemas.microsoft.com/office/word/2010/wordprocessingInk" xmlns:wne="http://schemas.microsoft.com/office/word/2006/wordml" xmlns:wps="http://schemas.microsoft.com/office/word/2010/wordprocessingShape" mc:Ignorable="w14 w15 w16se w16cid w16 w16cex w16sdtdh wp14">
+<w:document xmlns:wpc="http://schemas.microsoft.com/office/word/2010/wordprocessingCanvas" xmlns:cx="http://schemas.microsoft.com/office/drawing/2014/chartex" xmlns:cx1="http://schemas.microsoft.com/office/drawing/2015/9/8/chartex" xmlns:cx2="http://schemas.microsoft.com/office/drawing/2015/10/21/chartex" xmlns:cx3="http://schemas.microsoft.com/office/drawing/2016/5/9/chartex" xmlns:cx4="http://schemas.microsoft.com/office/drawing/2016/5/10/chartex" xmlns:cx5="http://schemas.microsoft.com/office/drawing/2016/5/11/chartex" xmlns:cx6="http://schemas.microsoft.com/office/drawing/2016/5/12/chartex" xmlns:cx7="http://schemas.microsoft.com/office/drawing/2016/5/13/chartex" xmlns:cx8="http://schemas.microsoft.com/office/drawing/2016/5/14/chartex" xmlns:mc="http://schemas.openxmlformats.org/markup-compatibility/2006" xmlns:aink="http://schemas.microsoft.com/office/drawing/2016/ink" xmlns:am3d="http://schemas.microsoft.com/office/drawing/2017/model3d" xmlns:o="urn:schemas-microsoft-com:office:office" xmlns:oel="http://schemas.microsoft.com/office/2019/extlst" xmlns:r="http://schemas.openxmlformats.org/officeDocument/2006/relationships" xmlns:m="http://schemas.openxmlformats.org/officeDocument/2006/math" xmlns:v="urn:schemas-microsoft-com:vml" xmlns:wp14="http://schemas.microsoft.com/office/word/2010/wordprocessingDrawing" xmlns:wp="http://schemas.openxmlformats.org/drawingml/2006/wordprocessingDrawing" xmlns:w10="urn:schemas-microsoft-com:office:word" xmlns:w="http://schemas.openxmlformats.org/wordprocessingml/2006/main" xmlns:w14="http://schemas.microsoft.com/office/word/2010/wordml" xmlns:w15="http://schemas.microsoft.com/office/word/2012/wordml" xmlns:w16cex="http://schemas.microsoft.com/office/word/2018/wordml/cex" xmlns:w16cid="http://schemas.microsoft.com/office/word/2016/wordml/cid" xmlns:w16="http://schemas.microsoft.com/office/word/2018/wordml" xmlns:w16du="http://schemas.microsoft.com/office/word/2023/wordml/word16du" xmlns:w16sdtdh="http://schemas.microsoft.com/office/word/2020/wordml/sdtdatahash" xmlns:w16se="http://schemas.microsoft.com/office/word/2015/wordml/symex" xmlns:wpg="http://schemas.microsoft.com/office/word/2010/wordprocessingGroup" xmlns:wpi="http://schemas.microsoft.com/office/word/2010/wordprocessingInk" xmlns:wne="http://schemas.microsoft.com/office/word/2006/wordml" xmlns:wps="http://schemas.microsoft.com/office/word/2010/wordprocessingShape" mc:Ignorable="w14 w15 w16se w16cid w16 w16cex w16sdtdh wp14">
   <w:body>
     <w:p>
       <w:pPr>
@@ -13284,7 +13284,23 @@
                 <w:sz w:val="28"/>
                 <w:szCs w:val="28"/>
               </w:rPr>
-              <w:t xml:space="preserve">4. el medico ingresa el id del paciente del que quiere ver el historial, hace clic en botón ver </w:t>
+              <w:t xml:space="preserve">4. el medico ingresa el id del paciente del que quiere ver el historial, hace clic en botón </w:t>
+            </w:r>
+            <w:r>
+              <w:rPr>
+                <w:rFonts w:ascii="Times New Roman" w:hAnsi="Times New Roman" w:cs="Times New Roman"/>
+                <w:sz w:val="28"/>
+                <w:szCs w:val="28"/>
+              </w:rPr>
+              <w:t>buscar</w:t>
+            </w:r>
+            <w:r>
+              <w:rPr>
+                <w:rFonts w:ascii="Times New Roman" w:hAnsi="Times New Roman" w:cs="Times New Roman"/>
+                <w:sz w:val="28"/>
+                <w:szCs w:val="28"/>
+              </w:rPr>
+              <w:t xml:space="preserve"> </w:t>
             </w:r>
           </w:p>
         </w:tc>
@@ -32008,7 +32024,7 @@
 </file>
 
 <file path=word/numbering.xml><?xml version="1.0" encoding="utf-8"?>
-<w:numbering xmlns:wpc="http://schemas.microsoft.com/office/word/2010/wordprocessingCanvas" xmlns:cx="http://schemas.microsoft.com/office/drawing/2014/chartex" xmlns:cx1="http://schemas.microsoft.com/office/drawing/2015/9/8/chartex" xmlns:cx2="http://schemas.microsoft.com/office/drawing/2015/10/21/chartex" xmlns:cx3="http://schemas.microsoft.com/office/drawing/2016/5/9/chartex" xmlns:cx4="http://schemas.microsoft.com/office/drawing/2016/5/10/chartex" xmlns:cx5="http://schemas.microsoft.com/office/drawing/2016/5/11/chartex" xmlns:cx6="http://schemas.microsoft.com/office/drawing/2016/5/12/chartex" xmlns:cx7="http://schemas.microsoft.com/office/drawing/2016/5/13/chartex" xmlns:cx8="http://schemas.microsoft.com/office/drawing/2016/5/14/chartex" xmlns:mc="http://schemas.openxmlformats.org/markup-compatibility/2006" xmlns:aink="http://schemas.microsoft.com/office/drawing/2016/ink" xmlns:am3d="http://schemas.microsoft.com/office/drawing/2017/model3d" xmlns:o="urn:schemas-microsoft-com:office:office" xmlns:oel="http://schemas.microsoft.com/office/2019/extlst" xmlns:r="http://schemas.openxmlformats.org/officeDocument/2006/relationships" xmlns:m="http://schemas.openxmlformats.org/officeDocument/2006/math" xmlns:v="urn:schemas-microsoft-com:vml" xmlns:wp14="http://schemas.microsoft.com/office/word/2010/wordprocessingDrawing" xmlns:wp="http://schemas.openxmlformats.org/drawingml/2006/wordprocessingDrawing" xmlns:w10="urn:schemas-microsoft-com:office:word" xmlns:w="http://schemas.openxmlformats.org/wordprocessingml/2006/main" xmlns:w14="http://schemas.microsoft.com/office/word/2010/wordml" xmlns:w15="http://schemas.microsoft.com/office/word/2012/wordml" xmlns:w16cex="http://schemas.microsoft.com/office/word/2018/wordml/cex" xmlns:w16cid="http://schemas.microsoft.com/office/word/2016/wordml/cid" xmlns:w16="http://schemas.microsoft.com/office/word/2018/wordml" xmlns:w16sdtdh="http://schemas.microsoft.com/office/word/2020/wordml/sdtdatahash" xmlns:w16se="http://schemas.microsoft.com/office/word/2015/wordml/symex" xmlns:wpg="http://schemas.microsoft.com/office/word/2010/wordprocessingGroup" xmlns:wpi="http://schemas.microsoft.com/office/word/2010/wordprocessingInk" xmlns:wne="http://schemas.microsoft.com/office/word/2006/wordml" xmlns:wps="http://schemas.microsoft.com/office/word/2010/wordprocessingShape" mc:Ignorable="w14 w15 w16se w16cid w16 w16cex w16sdtdh wp14">
+<w:numbering xmlns:wpc="http://schemas.microsoft.com/office/word/2010/wordprocessingCanvas" xmlns:cx="http://schemas.microsoft.com/office/drawing/2014/chartex" xmlns:cx1="http://schemas.microsoft.com/office/drawing/2015/9/8/chartex" xmlns:cx2="http://schemas.microsoft.com/office/drawing/2015/10/21/chartex" xmlns:cx3="http://schemas.microsoft.com/office/drawing/2016/5/9/chartex" xmlns:cx4="http://schemas.microsoft.com/office/drawing/2016/5/10/chartex" xmlns:cx5="http://schemas.microsoft.com/office/drawing/2016/5/11/chartex" xmlns:cx6="http://schemas.microsoft.com/office/drawing/2016/5/12/chartex" xmlns:cx7="http://schemas.microsoft.com/office/drawing/2016/5/13/chartex" xmlns:cx8="http://schemas.microsoft.com/office/drawing/2016/5/14/chartex" xmlns:mc="http://schemas.openxmlformats.org/markup-compatibility/2006" xmlns:aink="http://schemas.microsoft.com/office/drawing/2016/ink" xmlns:am3d="http://schemas.microsoft.com/office/drawing/2017/model3d" xmlns:o="urn:schemas-microsoft-com:office:office" xmlns:oel="http://schemas.microsoft.com/office/2019/extlst" xmlns:r="http://schemas.openxmlformats.org/officeDocument/2006/relationships" xmlns:m="http://schemas.openxmlformats.org/officeDocument/2006/math" xmlns:v="urn:schemas-microsoft-com:vml" xmlns:wp14="http://schemas.microsoft.com/office/word/2010/wordprocessingDrawing" xmlns:wp="http://schemas.openxmlformats.org/drawingml/2006/wordprocessingDrawing" xmlns:w10="urn:schemas-microsoft-com:office:word" xmlns:w="http://schemas.openxmlformats.org/wordprocessingml/2006/main" xmlns:w14="http://schemas.microsoft.com/office/word/2010/wordml" xmlns:w15="http://schemas.microsoft.com/office/word/2012/wordml" xmlns:w16cex="http://schemas.microsoft.com/office/word/2018/wordml/cex" xmlns:w16cid="http://schemas.microsoft.com/office/word/2016/wordml/cid" xmlns:w16="http://schemas.microsoft.com/office/word/2018/wordml" xmlns:w16du="http://schemas.microsoft.com/office/word/2023/wordml/word16du" xmlns:w16sdtdh="http://schemas.microsoft.com/office/word/2020/wordml/sdtdatahash" xmlns:w16se="http://schemas.microsoft.com/office/word/2015/wordml/symex" xmlns:wpg="http://schemas.microsoft.com/office/word/2010/wordprocessingGroup" xmlns:wpi="http://schemas.microsoft.com/office/word/2010/wordprocessingInk" xmlns:wne="http://schemas.microsoft.com/office/word/2006/wordml" xmlns:wps="http://schemas.microsoft.com/office/word/2010/wordprocessingShape" mc:Ignorable="w14 w15 w16se w16cid w16 w16cex w16sdtdh wp14">
   <w:abstractNum w:abstractNumId="0" w15:restartNumberingAfterBreak="0">
     <w:nsid w:val="20BD31F4"/>
     <w:multiLevelType w:val="hybridMultilevel"/>

</xml_diff>

<commit_message>
modificando los casos de uso expandidos, y agregando la teoria de la iteracion 2
</commit_message>
<xml_diff>
--- a/Fase 1/archivos editables/CASOS DE USO EXPANDIDOS.docx
+++ b/Fase 1/archivos editables/CASOS DE USO EXPANDIDOS.docx
@@ -139,36 +139,37 @@
                 <w:szCs w:val="32"/>
               </w:rPr>
             </w:pPr>
+            <w:proofErr w:type="spellStart"/>
             <w:r>
               <w:rPr>
                 <w:rFonts w:ascii="Times New Roman" w:hAnsi="Times New Roman" w:cs="Times New Roman"/>
                 <w:sz w:val="32"/>
                 <w:szCs w:val="32"/>
               </w:rPr>
-              <w:t xml:space="preserve">Login </w:t>
-            </w:r>
-          </w:p>
-        </w:tc>
-      </w:tr>
-      <w:tr>
-        <w:trPr>
-          <w:trHeight w:val="507"/>
-        </w:trPr>
-        <w:tc>
-          <w:tcPr>
-            <w:tcW w:w="4615" w:type="dxa"/>
-          </w:tcPr>
-          <w:p>
-            <w:pPr>
-              <w:rPr>
-                <w:rFonts w:ascii="Times New Roman" w:hAnsi="Times New Roman" w:cs="Times New Roman"/>
-                <w:b/>
-                <w:bCs/>
+              <w:t>Login</w:t>
+            </w:r>
+            <w:proofErr w:type="spellEnd"/>
+            <w:r>
+              <w:rPr>
+                <w:rFonts w:ascii="Times New Roman" w:hAnsi="Times New Roman" w:cs="Times New Roman"/>
                 <w:sz w:val="32"/>
                 <w:szCs w:val="32"/>
               </w:rPr>
-            </w:pPr>
-            <w:r>
+              <w:t xml:space="preserve"> </w:t>
+            </w:r>
+          </w:p>
+        </w:tc>
+      </w:tr>
+      <w:tr>
+        <w:trPr>
+          <w:trHeight w:val="507"/>
+        </w:trPr>
+        <w:tc>
+          <w:tcPr>
+            <w:tcW w:w="4615" w:type="dxa"/>
+          </w:tcPr>
+          <w:p>
+            <w:pPr>
               <w:rPr>
                 <w:rFonts w:ascii="Times New Roman" w:hAnsi="Times New Roman" w:cs="Times New Roman"/>
                 <w:b/>
@@ -176,47 +177,27 @@
                 <w:sz w:val="32"/>
                 <w:szCs w:val="32"/>
               </w:rPr>
-              <w:t xml:space="preserve">Actores </w:t>
-            </w:r>
-          </w:p>
-        </w:tc>
-        <w:tc>
-          <w:tcPr>
-            <w:tcW w:w="4631" w:type="dxa"/>
-          </w:tcPr>
-          <w:p>
-            <w:pPr>
-              <w:rPr>
-                <w:rFonts w:ascii="Times New Roman" w:hAnsi="Times New Roman" w:cs="Times New Roman"/>
+            </w:pPr>
+            <w:r>
+              <w:rPr>
+                <w:rFonts w:ascii="Times New Roman" w:hAnsi="Times New Roman" w:cs="Times New Roman"/>
+                <w:b/>
+                <w:bCs/>
                 <w:sz w:val="32"/>
                 <w:szCs w:val="32"/>
               </w:rPr>
-            </w:pPr>
-            <w:r>
-              <w:rPr>
-                <w:rFonts w:ascii="Times New Roman" w:hAnsi="Times New Roman" w:cs="Times New Roman"/>
-                <w:sz w:val="28"/>
-                <w:szCs w:val="28"/>
-              </w:rPr>
-              <w:t>Administradores, laboratorios, pacientes, médicos (todos inician)</w:t>
-            </w:r>
-          </w:p>
-        </w:tc>
-      </w:tr>
-      <w:tr>
-        <w:trPr>
-          <w:trHeight w:val="485"/>
-        </w:trPr>
-        <w:tc>
-          <w:tcPr>
-            <w:tcW w:w="4615" w:type="dxa"/>
-          </w:tcPr>
-          <w:p>
-            <w:pPr>
-              <w:rPr>
-                <w:rFonts w:ascii="Times New Roman" w:hAnsi="Times New Roman" w:cs="Times New Roman"/>
-                <w:b/>
-                <w:bCs/>
+              <w:t xml:space="preserve">Actores </w:t>
+            </w:r>
+          </w:p>
+        </w:tc>
+        <w:tc>
+          <w:tcPr>
+            <w:tcW w:w="4631" w:type="dxa"/>
+          </w:tcPr>
+          <w:p>
+            <w:pPr>
+              <w:rPr>
+                <w:rFonts w:ascii="Times New Roman" w:hAnsi="Times New Roman" w:cs="Times New Roman"/>
                 <w:sz w:val="32"/>
                 <w:szCs w:val="32"/>
               </w:rPr>
@@ -224,57 +205,77 @@
             <w:r>
               <w:rPr>
                 <w:rFonts w:ascii="Times New Roman" w:hAnsi="Times New Roman" w:cs="Times New Roman"/>
+                <w:sz w:val="28"/>
+                <w:szCs w:val="28"/>
+              </w:rPr>
+              <w:t>Administradores, laboratorios, pacientes, médicos (todos inician)</w:t>
+            </w:r>
+          </w:p>
+        </w:tc>
+      </w:tr>
+      <w:tr>
+        <w:trPr>
+          <w:trHeight w:val="485"/>
+        </w:trPr>
+        <w:tc>
+          <w:tcPr>
+            <w:tcW w:w="4615" w:type="dxa"/>
+          </w:tcPr>
+          <w:p>
+            <w:pPr>
+              <w:rPr>
+                <w:rFonts w:ascii="Times New Roman" w:hAnsi="Times New Roman" w:cs="Times New Roman"/>
                 <w:b/>
                 <w:bCs/>
                 <w:sz w:val="32"/>
                 <w:szCs w:val="32"/>
               </w:rPr>
-              <w:t xml:space="preserve">Propósito </w:t>
-            </w:r>
-          </w:p>
-        </w:tc>
-        <w:tc>
-          <w:tcPr>
-            <w:tcW w:w="4631" w:type="dxa"/>
-          </w:tcPr>
-          <w:p>
-            <w:pPr>
-              <w:rPr>
-                <w:rFonts w:ascii="Times New Roman" w:hAnsi="Times New Roman" w:cs="Times New Roman"/>
+            </w:pPr>
+            <w:r>
+              <w:rPr>
+                <w:rFonts w:ascii="Times New Roman" w:hAnsi="Times New Roman" w:cs="Times New Roman"/>
+                <w:b/>
+                <w:bCs/>
                 <w:sz w:val="32"/>
                 <w:szCs w:val="32"/>
               </w:rPr>
-            </w:pPr>
-            <w:r>
+              <w:t xml:space="preserve">Propósito </w:t>
+            </w:r>
+          </w:p>
+        </w:tc>
+        <w:tc>
+          <w:tcPr>
+            <w:tcW w:w="4631" w:type="dxa"/>
+          </w:tcPr>
+          <w:p>
+            <w:pPr>
               <w:rPr>
                 <w:rFonts w:ascii="Times New Roman" w:hAnsi="Times New Roman" w:cs="Times New Roman"/>
                 <w:sz w:val="32"/>
                 <w:szCs w:val="32"/>
               </w:rPr>
-              <w:t xml:space="preserve">Ingresar al sistema </w:t>
-            </w:r>
-          </w:p>
-        </w:tc>
-      </w:tr>
-      <w:tr>
-        <w:trPr>
-          <w:trHeight w:val="507"/>
-        </w:trPr>
-        <w:tc>
-          <w:tcPr>
-            <w:tcW w:w="4615" w:type="dxa"/>
-          </w:tcPr>
-          <w:p>
-            <w:pPr>
-              <w:rPr>
-                <w:rFonts w:ascii="Times New Roman" w:hAnsi="Times New Roman" w:cs="Times New Roman"/>
-                <w:b/>
-                <w:bCs/>
+            </w:pPr>
+            <w:r>
+              <w:rPr>
+                <w:rFonts w:ascii="Times New Roman" w:hAnsi="Times New Roman" w:cs="Times New Roman"/>
                 <w:sz w:val="32"/>
                 <w:szCs w:val="32"/>
               </w:rPr>
-            </w:pPr>
-            <w:r>
+              <w:t xml:space="preserve">Ingresar al sistema </w:t>
+            </w:r>
+          </w:p>
+        </w:tc>
+      </w:tr>
+      <w:tr>
+        <w:trPr>
+          <w:trHeight w:val="507"/>
+        </w:trPr>
+        <w:tc>
+          <w:tcPr>
+            <w:tcW w:w="4615" w:type="dxa"/>
+          </w:tcPr>
+          <w:p>
+            <w:pPr>
               <w:rPr>
                 <w:rFonts w:ascii="Times New Roman" w:hAnsi="Times New Roman" w:cs="Times New Roman"/>
                 <w:b/>
@@ -282,44 +283,44 @@
                 <w:sz w:val="32"/>
                 <w:szCs w:val="32"/>
               </w:rPr>
-              <w:t xml:space="preserve">Precondición </w:t>
-            </w:r>
-          </w:p>
-        </w:tc>
-        <w:tc>
-          <w:tcPr>
-            <w:tcW w:w="4631" w:type="dxa"/>
-          </w:tcPr>
-          <w:p>
-            <w:pPr>
-              <w:rPr>
-                <w:rFonts w:ascii="Times New Roman" w:hAnsi="Times New Roman" w:cs="Times New Roman"/>
+            </w:pPr>
+            <w:r>
+              <w:rPr>
+                <w:rFonts w:ascii="Times New Roman" w:hAnsi="Times New Roman" w:cs="Times New Roman"/>
+                <w:b/>
+                <w:bCs/>
                 <w:sz w:val="32"/>
                 <w:szCs w:val="32"/>
               </w:rPr>
-            </w:pPr>
-          </w:p>
-        </w:tc>
-      </w:tr>
-      <w:tr>
-        <w:trPr>
-          <w:trHeight w:val="485"/>
-        </w:trPr>
-        <w:tc>
-          <w:tcPr>
-            <w:tcW w:w="4615" w:type="dxa"/>
-          </w:tcPr>
-          <w:p>
-            <w:pPr>
-              <w:rPr>
-                <w:rFonts w:ascii="Times New Roman" w:hAnsi="Times New Roman" w:cs="Times New Roman"/>
-                <w:b/>
-                <w:bCs/>
+              <w:t xml:space="preserve">Precondición </w:t>
+            </w:r>
+          </w:p>
+        </w:tc>
+        <w:tc>
+          <w:tcPr>
+            <w:tcW w:w="4631" w:type="dxa"/>
+          </w:tcPr>
+          <w:p>
+            <w:pPr>
+              <w:rPr>
+                <w:rFonts w:ascii="Times New Roman" w:hAnsi="Times New Roman" w:cs="Times New Roman"/>
                 <w:sz w:val="32"/>
                 <w:szCs w:val="32"/>
               </w:rPr>
             </w:pPr>
-            <w:r>
+          </w:p>
+        </w:tc>
+      </w:tr>
+      <w:tr>
+        <w:trPr>
+          <w:trHeight w:val="485"/>
+        </w:trPr>
+        <w:tc>
+          <w:tcPr>
+            <w:tcW w:w="4615" w:type="dxa"/>
+          </w:tcPr>
+          <w:p>
+            <w:pPr>
               <w:rPr>
                 <w:rFonts w:ascii="Times New Roman" w:hAnsi="Times New Roman" w:cs="Times New Roman"/>
                 <w:b/>
@@ -327,47 +328,27 @@
                 <w:sz w:val="32"/>
                 <w:szCs w:val="32"/>
               </w:rPr>
-              <w:t xml:space="preserve">Resumen </w:t>
-            </w:r>
-          </w:p>
-        </w:tc>
-        <w:tc>
-          <w:tcPr>
-            <w:tcW w:w="4631" w:type="dxa"/>
-          </w:tcPr>
-          <w:p>
-            <w:pPr>
-              <w:rPr>
-                <w:rFonts w:ascii="Times New Roman" w:hAnsi="Times New Roman" w:cs="Times New Roman"/>
+            </w:pPr>
+            <w:r>
+              <w:rPr>
+                <w:rFonts w:ascii="Times New Roman" w:hAnsi="Times New Roman" w:cs="Times New Roman"/>
+                <w:b/>
+                <w:bCs/>
                 <w:sz w:val="32"/>
                 <w:szCs w:val="32"/>
               </w:rPr>
-            </w:pPr>
-            <w:r>
-              <w:rPr>
-                <w:rFonts w:ascii="Times New Roman" w:hAnsi="Times New Roman" w:cs="Times New Roman"/>
-                <w:sz w:val="28"/>
-                <w:szCs w:val="28"/>
-              </w:rPr>
-              <w:t>Cualquier usuario del sistema que este registrado con un id y con una contraseña, inicia el programa donde se le muestra tres entradas de datos, ingresa el id o username con el que este registrado en el sistema, su contraseña y el área donde pertenece, debe verificar que sus datos sean correctos, el sistema lo redirigirá automáticamente al área de su trabajo.</w:t>
-            </w:r>
-          </w:p>
-        </w:tc>
-      </w:tr>
-      <w:tr>
-        <w:trPr>
-          <w:trHeight w:val="507"/>
-        </w:trPr>
-        <w:tc>
-          <w:tcPr>
-            <w:tcW w:w="4615" w:type="dxa"/>
-          </w:tcPr>
-          <w:p>
-            <w:pPr>
-              <w:rPr>
-                <w:rFonts w:ascii="Times New Roman" w:hAnsi="Times New Roman" w:cs="Times New Roman"/>
-                <w:b/>
-                <w:bCs/>
+              <w:t xml:space="preserve">Resumen </w:t>
+            </w:r>
+          </w:p>
+        </w:tc>
+        <w:tc>
+          <w:tcPr>
+            <w:tcW w:w="4631" w:type="dxa"/>
+          </w:tcPr>
+          <w:p>
+            <w:pPr>
+              <w:rPr>
+                <w:rFonts w:ascii="Times New Roman" w:hAnsi="Times New Roman" w:cs="Times New Roman"/>
                 <w:sz w:val="32"/>
                 <w:szCs w:val="32"/>
               </w:rPr>
@@ -375,57 +356,95 @@
             <w:r>
               <w:rPr>
                 <w:rFonts w:ascii="Times New Roman" w:hAnsi="Times New Roman" w:cs="Times New Roman"/>
+                <w:sz w:val="28"/>
+                <w:szCs w:val="28"/>
+              </w:rPr>
+              <w:t xml:space="preserve">Cualquier usuario del sistema que este registrado con un id y con una contraseña, inicia el programa donde se le muestra tres entradas de datos, ingresa el id o </w:t>
+            </w:r>
+            <w:proofErr w:type="spellStart"/>
+            <w:r>
+              <w:rPr>
+                <w:rFonts w:ascii="Times New Roman" w:hAnsi="Times New Roman" w:cs="Times New Roman"/>
+                <w:sz w:val="28"/>
+                <w:szCs w:val="28"/>
+              </w:rPr>
+              <w:t>username</w:t>
+            </w:r>
+            <w:proofErr w:type="spellEnd"/>
+            <w:r>
+              <w:rPr>
+                <w:rFonts w:ascii="Times New Roman" w:hAnsi="Times New Roman" w:cs="Times New Roman"/>
+                <w:sz w:val="28"/>
+                <w:szCs w:val="28"/>
+              </w:rPr>
+              <w:t xml:space="preserve"> con el que este registrado en el sistema, su contraseña y el área donde pertenece, debe verificar que sus datos sean correctos, el sistema lo redirigirá automáticamente al área de su trabajo.</w:t>
+            </w:r>
+          </w:p>
+        </w:tc>
+      </w:tr>
+      <w:tr>
+        <w:trPr>
+          <w:trHeight w:val="507"/>
+        </w:trPr>
+        <w:tc>
+          <w:tcPr>
+            <w:tcW w:w="4615" w:type="dxa"/>
+          </w:tcPr>
+          <w:p>
+            <w:pPr>
+              <w:rPr>
+                <w:rFonts w:ascii="Times New Roman" w:hAnsi="Times New Roman" w:cs="Times New Roman"/>
                 <w:b/>
                 <w:bCs/>
                 <w:sz w:val="32"/>
                 <w:szCs w:val="32"/>
               </w:rPr>
-              <w:t>Tipo</w:t>
-            </w:r>
-          </w:p>
-        </w:tc>
-        <w:tc>
-          <w:tcPr>
-            <w:tcW w:w="4631" w:type="dxa"/>
-          </w:tcPr>
-          <w:p>
-            <w:pPr>
-              <w:rPr>
-                <w:rFonts w:ascii="Times New Roman" w:hAnsi="Times New Roman" w:cs="Times New Roman"/>
+            </w:pPr>
+            <w:r>
+              <w:rPr>
+                <w:rFonts w:ascii="Times New Roman" w:hAnsi="Times New Roman" w:cs="Times New Roman"/>
+                <w:b/>
+                <w:bCs/>
                 <w:sz w:val="32"/>
                 <w:szCs w:val="32"/>
               </w:rPr>
-            </w:pPr>
-            <w:r>
+              <w:t>Tipo</w:t>
+            </w:r>
+          </w:p>
+        </w:tc>
+        <w:tc>
+          <w:tcPr>
+            <w:tcW w:w="4631" w:type="dxa"/>
+          </w:tcPr>
+          <w:p>
+            <w:pPr>
               <w:rPr>
                 <w:rFonts w:ascii="Times New Roman" w:hAnsi="Times New Roman" w:cs="Times New Roman"/>
                 <w:sz w:val="32"/>
                 <w:szCs w:val="32"/>
               </w:rPr>
-              <w:t xml:space="preserve">Primario y esencial </w:t>
-            </w:r>
-          </w:p>
-        </w:tc>
-      </w:tr>
-      <w:tr>
-        <w:trPr>
-          <w:trHeight w:val="485"/>
-        </w:trPr>
-        <w:tc>
-          <w:tcPr>
-            <w:tcW w:w="4615" w:type="dxa"/>
-          </w:tcPr>
-          <w:p>
-            <w:pPr>
-              <w:rPr>
-                <w:rFonts w:ascii="Times New Roman" w:hAnsi="Times New Roman" w:cs="Times New Roman"/>
-                <w:b/>
-                <w:bCs/>
+            </w:pPr>
+            <w:r>
+              <w:rPr>
+                <w:rFonts w:ascii="Times New Roman" w:hAnsi="Times New Roman" w:cs="Times New Roman"/>
                 <w:sz w:val="32"/>
                 <w:szCs w:val="32"/>
               </w:rPr>
-            </w:pPr>
-            <w:r>
+              <w:t xml:space="preserve">Primario y esencial </w:t>
+            </w:r>
+          </w:p>
+        </w:tc>
+      </w:tr>
+      <w:tr>
+        <w:trPr>
+          <w:trHeight w:val="485"/>
+        </w:trPr>
+        <w:tc>
+          <w:tcPr>
+            <w:tcW w:w="4615" w:type="dxa"/>
+          </w:tcPr>
+          <w:p>
+            <w:pPr>
               <w:rPr>
                 <w:rFonts w:ascii="Times New Roman" w:hAnsi="Times New Roman" w:cs="Times New Roman"/>
                 <w:b/>
@@ -433,44 +452,44 @@
                 <w:sz w:val="32"/>
                 <w:szCs w:val="32"/>
               </w:rPr>
-              <w:t xml:space="preserve">Referencias </w:t>
-            </w:r>
-          </w:p>
-        </w:tc>
-        <w:tc>
-          <w:tcPr>
-            <w:tcW w:w="4631" w:type="dxa"/>
-          </w:tcPr>
-          <w:p>
-            <w:pPr>
-              <w:rPr>
-                <w:rFonts w:ascii="Times New Roman" w:hAnsi="Times New Roman" w:cs="Times New Roman"/>
+            </w:pPr>
+            <w:r>
+              <w:rPr>
+                <w:rFonts w:ascii="Times New Roman" w:hAnsi="Times New Roman" w:cs="Times New Roman"/>
+                <w:b/>
+                <w:bCs/>
                 <w:sz w:val="32"/>
                 <w:szCs w:val="32"/>
               </w:rPr>
-            </w:pPr>
-          </w:p>
-        </w:tc>
-      </w:tr>
-      <w:tr>
-        <w:trPr>
-          <w:trHeight w:val="485"/>
-        </w:trPr>
-        <w:tc>
-          <w:tcPr>
-            <w:tcW w:w="4615" w:type="dxa"/>
-          </w:tcPr>
-          <w:p>
-            <w:pPr>
-              <w:rPr>
-                <w:rFonts w:ascii="Times New Roman" w:hAnsi="Times New Roman" w:cs="Times New Roman"/>
-                <w:b/>
-                <w:bCs/>
+              <w:t xml:space="preserve">Referencias </w:t>
+            </w:r>
+          </w:p>
+        </w:tc>
+        <w:tc>
+          <w:tcPr>
+            <w:tcW w:w="4631" w:type="dxa"/>
+          </w:tcPr>
+          <w:p>
+            <w:pPr>
+              <w:rPr>
+                <w:rFonts w:ascii="Times New Roman" w:hAnsi="Times New Roman" w:cs="Times New Roman"/>
                 <w:sz w:val="32"/>
                 <w:szCs w:val="32"/>
               </w:rPr>
             </w:pPr>
-            <w:r>
+          </w:p>
+        </w:tc>
+      </w:tr>
+      <w:tr>
+        <w:trPr>
+          <w:trHeight w:val="485"/>
+        </w:trPr>
+        <w:tc>
+          <w:tcPr>
+            <w:tcW w:w="4615" w:type="dxa"/>
+          </w:tcPr>
+          <w:p>
+            <w:pPr>
               <w:rPr>
                 <w:rFonts w:ascii="Times New Roman" w:hAnsi="Times New Roman" w:cs="Times New Roman"/>
                 <w:b/>
@@ -478,16 +497,8 @@
                 <w:sz w:val="32"/>
                 <w:szCs w:val="32"/>
               </w:rPr>
-              <w:t xml:space="preserve">Acción de los actores </w:t>
-            </w:r>
-          </w:p>
-        </w:tc>
-        <w:tc>
-          <w:tcPr>
-            <w:tcW w:w="4631" w:type="dxa"/>
-          </w:tcPr>
-          <w:p>
-            <w:pPr>
+            </w:pPr>
+            <w:r>
               <w:rPr>
                 <w:rFonts w:ascii="Times New Roman" w:hAnsi="Times New Roman" w:cs="Times New Roman"/>
                 <w:b/>
@@ -495,8 +506,16 @@
                 <w:sz w:val="32"/>
                 <w:szCs w:val="32"/>
               </w:rPr>
-            </w:pPr>
-            <w:r>
+              <w:t xml:space="preserve">Acción de los actores </w:t>
+            </w:r>
+          </w:p>
+        </w:tc>
+        <w:tc>
+          <w:tcPr>
+            <w:tcW w:w="4631" w:type="dxa"/>
+          </w:tcPr>
+          <w:p>
+            <w:pPr>
               <w:rPr>
                 <w:rFonts w:ascii="Times New Roman" w:hAnsi="Times New Roman" w:cs="Times New Roman"/>
                 <w:b/>
@@ -504,83 +523,128 @@
                 <w:sz w:val="32"/>
                 <w:szCs w:val="32"/>
               </w:rPr>
-              <w:t xml:space="preserve">Respuesta del sistema </w:t>
-            </w:r>
-          </w:p>
-        </w:tc>
-      </w:tr>
-      <w:tr>
-        <w:trPr>
-          <w:trHeight w:val="485"/>
-        </w:trPr>
-        <w:tc>
-          <w:tcPr>
-            <w:tcW w:w="4615" w:type="dxa"/>
-          </w:tcPr>
-          <w:p>
-            <w:pPr>
-              <w:rPr>
-                <w:rFonts w:ascii="Times New Roman" w:hAnsi="Times New Roman" w:cs="Times New Roman"/>
+            </w:pPr>
+            <w:r>
+              <w:rPr>
+                <w:rFonts w:ascii="Times New Roman" w:hAnsi="Times New Roman" w:cs="Times New Roman"/>
+                <w:b/>
+                <w:bCs/>
                 <w:sz w:val="32"/>
                 <w:szCs w:val="32"/>
               </w:rPr>
-            </w:pPr>
-            <w:r>
+              <w:t xml:space="preserve">Respuesta del sistema </w:t>
+            </w:r>
+          </w:p>
+        </w:tc>
+      </w:tr>
+      <w:tr>
+        <w:trPr>
+          <w:trHeight w:val="485"/>
+        </w:trPr>
+        <w:tc>
+          <w:tcPr>
+            <w:tcW w:w="4615" w:type="dxa"/>
+          </w:tcPr>
+          <w:p>
+            <w:pPr>
               <w:rPr>
                 <w:rFonts w:ascii="Times New Roman" w:hAnsi="Times New Roman" w:cs="Times New Roman"/>
                 <w:sz w:val="32"/>
                 <w:szCs w:val="32"/>
               </w:rPr>
-              <w:t>1.el usuario abre el sistema</w:t>
-            </w:r>
-          </w:p>
-        </w:tc>
-        <w:tc>
-          <w:tcPr>
-            <w:tcW w:w="4631" w:type="dxa"/>
-          </w:tcPr>
-          <w:p>
-            <w:pPr>
+            </w:pPr>
+            <w:r>
               <w:rPr>
                 <w:rFonts w:ascii="Times New Roman" w:hAnsi="Times New Roman" w:cs="Times New Roman"/>
                 <w:sz w:val="32"/>
                 <w:szCs w:val="32"/>
               </w:rPr>
-            </w:pPr>
-            <w:r>
+              <w:t>1.el usuario abre el sistema</w:t>
+            </w:r>
+          </w:p>
+        </w:tc>
+        <w:tc>
+          <w:tcPr>
+            <w:tcW w:w="4631" w:type="dxa"/>
+          </w:tcPr>
+          <w:p>
+            <w:pPr>
               <w:rPr>
                 <w:rFonts w:ascii="Times New Roman" w:hAnsi="Times New Roman" w:cs="Times New Roman"/>
                 <w:sz w:val="32"/>
                 <w:szCs w:val="32"/>
               </w:rPr>
-              <w:t>2.le muestra el login del sistema</w:t>
-            </w:r>
-          </w:p>
-        </w:tc>
-      </w:tr>
-      <w:tr>
-        <w:trPr>
-          <w:trHeight w:val="485"/>
-        </w:trPr>
-        <w:tc>
-          <w:tcPr>
-            <w:tcW w:w="4615" w:type="dxa"/>
-          </w:tcPr>
-          <w:p>
-            <w:pPr>
+            </w:pPr>
+            <w:r>
               <w:rPr>
                 <w:rFonts w:ascii="Times New Roman" w:hAnsi="Times New Roman" w:cs="Times New Roman"/>
                 <w:sz w:val="32"/>
                 <w:szCs w:val="32"/>
               </w:rPr>
-            </w:pPr>
+              <w:t xml:space="preserve">2.le muestra el </w:t>
+            </w:r>
+            <w:proofErr w:type="spellStart"/>
             <w:r>
               <w:rPr>
                 <w:rFonts w:ascii="Times New Roman" w:hAnsi="Times New Roman" w:cs="Times New Roman"/>
                 <w:sz w:val="32"/>
                 <w:szCs w:val="32"/>
               </w:rPr>
-              <w:t>3.el usuario ingresa su username, contraseña y área</w:t>
+              <w:t>login</w:t>
+            </w:r>
+            <w:proofErr w:type="spellEnd"/>
+            <w:r>
+              <w:rPr>
+                <w:rFonts w:ascii="Times New Roman" w:hAnsi="Times New Roman" w:cs="Times New Roman"/>
+                <w:sz w:val="32"/>
+                <w:szCs w:val="32"/>
+              </w:rPr>
+              <w:t xml:space="preserve"> del sistema</w:t>
+            </w:r>
+          </w:p>
+        </w:tc>
+      </w:tr>
+      <w:tr>
+        <w:trPr>
+          <w:trHeight w:val="485"/>
+        </w:trPr>
+        <w:tc>
+          <w:tcPr>
+            <w:tcW w:w="4615" w:type="dxa"/>
+          </w:tcPr>
+          <w:p>
+            <w:pPr>
+              <w:rPr>
+                <w:rFonts w:ascii="Times New Roman" w:hAnsi="Times New Roman" w:cs="Times New Roman"/>
+                <w:sz w:val="32"/>
+                <w:szCs w:val="32"/>
+              </w:rPr>
+            </w:pPr>
+            <w:r>
+              <w:rPr>
+                <w:rFonts w:ascii="Times New Roman" w:hAnsi="Times New Roman" w:cs="Times New Roman"/>
+                <w:sz w:val="32"/>
+                <w:szCs w:val="32"/>
+              </w:rPr>
+              <w:t xml:space="preserve">3.el usuario ingresa su </w:t>
+            </w:r>
+            <w:proofErr w:type="spellStart"/>
+            <w:r>
+              <w:rPr>
+                <w:rFonts w:ascii="Times New Roman" w:hAnsi="Times New Roman" w:cs="Times New Roman"/>
+                <w:sz w:val="32"/>
+                <w:szCs w:val="32"/>
+              </w:rPr>
+              <w:t>username</w:t>
+            </w:r>
+            <w:proofErr w:type="spellEnd"/>
+            <w:r>
+              <w:rPr>
+                <w:rFonts w:ascii="Times New Roman" w:hAnsi="Times New Roman" w:cs="Times New Roman"/>
+                <w:sz w:val="32"/>
+                <w:szCs w:val="32"/>
+              </w:rPr>
+              <w:t>, contraseña y área</w:t>
             </w:r>
           </w:p>
         </w:tc>
@@ -716,7 +780,25 @@
                 <w:sz w:val="32"/>
                 <w:szCs w:val="32"/>
               </w:rPr>
-              <w:t>En la línea 3: si el usuario ingresa un username incorrecto, o una contraseña incorrecta, el sistema debe indicarle que hubo error</w:t>
+              <w:t xml:space="preserve">En la línea 3: si el usuario ingresa un </w:t>
+            </w:r>
+            <w:proofErr w:type="spellStart"/>
+            <w:r>
+              <w:rPr>
+                <w:rFonts w:ascii="Times New Roman" w:hAnsi="Times New Roman" w:cs="Times New Roman"/>
+                <w:sz w:val="32"/>
+                <w:szCs w:val="32"/>
+              </w:rPr>
+              <w:t>username</w:t>
+            </w:r>
+            <w:proofErr w:type="spellEnd"/>
+            <w:r>
+              <w:rPr>
+                <w:rFonts w:ascii="Times New Roman" w:hAnsi="Times New Roman" w:cs="Times New Roman"/>
+                <w:sz w:val="32"/>
+                <w:szCs w:val="32"/>
+              </w:rPr>
+              <w:t xml:space="preserve"> incorrecto, o una contraseña incorrecta, el sistema debe indicarle que hubo error</w:t>
             </w:r>
           </w:p>
         </w:tc>
@@ -1028,7 +1110,25 @@
                 <w:sz w:val="28"/>
                 <w:szCs w:val="28"/>
               </w:rPr>
-              <w:t>001(login)</w:t>
+              <w:t>001(</w:t>
+            </w:r>
+            <w:proofErr w:type="spellStart"/>
+            <w:r>
+              <w:rPr>
+                <w:rFonts w:ascii="Times New Roman" w:hAnsi="Times New Roman" w:cs="Times New Roman"/>
+                <w:sz w:val="28"/>
+                <w:szCs w:val="28"/>
+              </w:rPr>
+              <w:t>login</w:t>
+            </w:r>
+            <w:proofErr w:type="spellEnd"/>
+            <w:r>
+              <w:rPr>
+                <w:rFonts w:ascii="Times New Roman" w:hAnsi="Times New Roman" w:cs="Times New Roman"/>
+                <w:sz w:val="28"/>
+                <w:szCs w:val="28"/>
+              </w:rPr>
+              <w:t>)</w:t>
             </w:r>
             <w:r>
               <w:rPr>
@@ -1089,7 +1189,25 @@
                 <w:sz w:val="28"/>
                 <w:szCs w:val="28"/>
               </w:rPr>
-              <w:t>El medico crea la solicitud de especialidad (caso de uso diferente); El usuario administrador del sistema hace clic en el apartado de solicitud de especialidades, en seguida se le muestra una lista de todas las solicitudes de especialidades pendientes, hace clic en el apartado de ver, se lista la información de la solicitud, seguidamente hace clic en el botón color azul aceptar solicitud, por lo que la solicitud es aceptada por el admin.</w:t>
+              <w:t xml:space="preserve">El medico crea la solicitud de especialidad (caso de uso diferente); El usuario administrador del sistema hace clic en el apartado de solicitud de especialidades, en seguida se le muestra una lista de todas las solicitudes de especialidades pendientes, hace clic en el apartado de ver, se lista la información de la solicitud, seguidamente hace clic en el botón color azul aceptar solicitud, por lo que la solicitud es aceptada por el </w:t>
+            </w:r>
+            <w:proofErr w:type="spellStart"/>
+            <w:r>
+              <w:rPr>
+                <w:rFonts w:ascii="Times New Roman" w:hAnsi="Times New Roman" w:cs="Times New Roman"/>
+                <w:sz w:val="28"/>
+                <w:szCs w:val="28"/>
+              </w:rPr>
+              <w:t>admin</w:t>
+            </w:r>
+            <w:proofErr w:type="spellEnd"/>
+            <w:r>
+              <w:rPr>
+                <w:rFonts w:ascii="Times New Roman" w:hAnsi="Times New Roman" w:cs="Times New Roman"/>
+                <w:sz w:val="28"/>
+                <w:szCs w:val="28"/>
+              </w:rPr>
+              <w:t>.</w:t>
             </w:r>
           </w:p>
         </w:tc>
@@ -1822,7 +1940,25 @@
                 <w:sz w:val="28"/>
                 <w:szCs w:val="28"/>
               </w:rPr>
-              <w:t>001(login)</w:t>
+              <w:t>001(</w:t>
+            </w:r>
+            <w:proofErr w:type="spellStart"/>
+            <w:r>
+              <w:rPr>
+                <w:rFonts w:ascii="Times New Roman" w:hAnsi="Times New Roman" w:cs="Times New Roman"/>
+                <w:sz w:val="28"/>
+                <w:szCs w:val="28"/>
+              </w:rPr>
+              <w:t>login</w:t>
+            </w:r>
+            <w:proofErr w:type="spellEnd"/>
+            <w:r>
+              <w:rPr>
+                <w:rFonts w:ascii="Times New Roman" w:hAnsi="Times New Roman" w:cs="Times New Roman"/>
+                <w:sz w:val="28"/>
+                <w:szCs w:val="28"/>
+              </w:rPr>
+              <w:t>)</w:t>
             </w:r>
             <w:r>
               <w:rPr>
@@ -2585,7 +2721,25 @@
                 <w:sz w:val="28"/>
                 <w:szCs w:val="28"/>
               </w:rPr>
-              <w:t>001(login)</w:t>
+              <w:t>001(</w:t>
+            </w:r>
+            <w:proofErr w:type="spellStart"/>
+            <w:r>
+              <w:rPr>
+                <w:rFonts w:ascii="Times New Roman" w:hAnsi="Times New Roman" w:cs="Times New Roman"/>
+                <w:sz w:val="28"/>
+                <w:szCs w:val="28"/>
+              </w:rPr>
+              <w:t>login</w:t>
+            </w:r>
+            <w:proofErr w:type="spellEnd"/>
+            <w:r>
+              <w:rPr>
+                <w:rFonts w:ascii="Times New Roman" w:hAnsi="Times New Roman" w:cs="Times New Roman"/>
+                <w:sz w:val="28"/>
+                <w:szCs w:val="28"/>
+              </w:rPr>
+              <w:t>)</w:t>
             </w:r>
             <w:r>
               <w:rPr>
@@ -3443,7 +3597,25 @@
                 <w:sz w:val="28"/>
                 <w:szCs w:val="28"/>
               </w:rPr>
-              <w:t>001(login), 034</w:t>
+              <w:t>001(</w:t>
+            </w:r>
+            <w:proofErr w:type="spellStart"/>
+            <w:r>
+              <w:rPr>
+                <w:rFonts w:ascii="Times New Roman" w:hAnsi="Times New Roman" w:cs="Times New Roman"/>
+                <w:sz w:val="28"/>
+                <w:szCs w:val="28"/>
+              </w:rPr>
+              <w:t>login</w:t>
+            </w:r>
+            <w:proofErr w:type="spellEnd"/>
+            <w:r>
+              <w:rPr>
+                <w:rFonts w:ascii="Times New Roman" w:hAnsi="Times New Roman" w:cs="Times New Roman"/>
+                <w:sz w:val="28"/>
+                <w:szCs w:val="28"/>
+              </w:rPr>
+              <w:t>), 034</w:t>
             </w:r>
           </w:p>
         </w:tc>
@@ -4216,7 +4388,25 @@
                 <w:sz w:val="28"/>
                 <w:szCs w:val="28"/>
               </w:rPr>
-              <w:t>001(login)</w:t>
+              <w:t>001(</w:t>
+            </w:r>
+            <w:proofErr w:type="spellStart"/>
+            <w:r>
+              <w:rPr>
+                <w:rFonts w:ascii="Times New Roman" w:hAnsi="Times New Roman" w:cs="Times New Roman"/>
+                <w:sz w:val="28"/>
+                <w:szCs w:val="28"/>
+              </w:rPr>
+              <w:t>login</w:t>
+            </w:r>
+            <w:proofErr w:type="spellEnd"/>
+            <w:r>
+              <w:rPr>
+                <w:rFonts w:ascii="Times New Roman" w:hAnsi="Times New Roman" w:cs="Times New Roman"/>
+                <w:sz w:val="28"/>
+                <w:szCs w:val="28"/>
+              </w:rPr>
+              <w:t>)</w:t>
             </w:r>
           </w:p>
         </w:tc>
@@ -4938,7 +5128,25 @@
                 <w:sz w:val="28"/>
                 <w:szCs w:val="28"/>
               </w:rPr>
-              <w:t xml:space="preserve">Listar el historial de los porcentajs de cobro de la aplicación  </w:t>
+              <w:t xml:space="preserve">Listar el historial de los </w:t>
+            </w:r>
+            <w:proofErr w:type="spellStart"/>
+            <w:r>
+              <w:rPr>
+                <w:rFonts w:ascii="Times New Roman" w:hAnsi="Times New Roman" w:cs="Times New Roman"/>
+                <w:sz w:val="28"/>
+                <w:szCs w:val="28"/>
+              </w:rPr>
+              <w:t>porcentajs</w:t>
+            </w:r>
+            <w:proofErr w:type="spellEnd"/>
+            <w:r>
+              <w:rPr>
+                <w:rFonts w:ascii="Times New Roman" w:hAnsi="Times New Roman" w:cs="Times New Roman"/>
+                <w:sz w:val="28"/>
+                <w:szCs w:val="28"/>
+              </w:rPr>
+              <w:t xml:space="preserve"> de cobro de la aplicación  </w:t>
             </w:r>
           </w:p>
         </w:tc>
@@ -4991,7 +5199,25 @@
                 <w:sz w:val="28"/>
                 <w:szCs w:val="28"/>
               </w:rPr>
-              <w:t>001(login), 006</w:t>
+              <w:t>001(</w:t>
+            </w:r>
+            <w:proofErr w:type="spellStart"/>
+            <w:r>
+              <w:rPr>
+                <w:rFonts w:ascii="Times New Roman" w:hAnsi="Times New Roman" w:cs="Times New Roman"/>
+                <w:sz w:val="28"/>
+                <w:szCs w:val="28"/>
+              </w:rPr>
+              <w:t>login</w:t>
+            </w:r>
+            <w:proofErr w:type="spellEnd"/>
+            <w:r>
+              <w:rPr>
+                <w:rFonts w:ascii="Times New Roman" w:hAnsi="Times New Roman" w:cs="Times New Roman"/>
+                <w:sz w:val="28"/>
+                <w:szCs w:val="28"/>
+              </w:rPr>
+              <w:t>), 006</w:t>
             </w:r>
           </w:p>
         </w:tc>
@@ -5713,7 +5939,25 @@
                 <w:sz w:val="28"/>
                 <w:szCs w:val="28"/>
               </w:rPr>
-              <w:t>001(login)</w:t>
+              <w:t>001(</w:t>
+            </w:r>
+            <w:proofErr w:type="spellStart"/>
+            <w:r>
+              <w:rPr>
+                <w:rFonts w:ascii="Times New Roman" w:hAnsi="Times New Roman" w:cs="Times New Roman"/>
+                <w:sz w:val="28"/>
+                <w:szCs w:val="28"/>
+              </w:rPr>
+              <w:t>login</w:t>
+            </w:r>
+            <w:proofErr w:type="spellEnd"/>
+            <w:r>
+              <w:rPr>
+                <w:rFonts w:ascii="Times New Roman" w:hAnsi="Times New Roman" w:cs="Times New Roman"/>
+                <w:sz w:val="28"/>
+                <w:szCs w:val="28"/>
+              </w:rPr>
+              <w:t>)</w:t>
             </w:r>
             <w:r>
               <w:rPr>
@@ -6027,7 +6271,25 @@
                 <w:sz w:val="28"/>
                 <w:szCs w:val="28"/>
               </w:rPr>
-              <w:t>3. le muestra una opción de selección (combobox) en donde aparecen las especialidades que están en la aplicación. Se le muestra también una entrada de texto para ingresar el precio de dicha especialidad.</w:t>
+              <w:t>3. le muestra una opción de selección (</w:t>
+            </w:r>
+            <w:proofErr w:type="spellStart"/>
+            <w:r>
+              <w:rPr>
+                <w:rFonts w:ascii="Times New Roman" w:hAnsi="Times New Roman" w:cs="Times New Roman"/>
+                <w:sz w:val="28"/>
+                <w:szCs w:val="28"/>
+              </w:rPr>
+              <w:t>combobox</w:t>
+            </w:r>
+            <w:proofErr w:type="spellEnd"/>
+            <w:r>
+              <w:rPr>
+                <w:rFonts w:ascii="Times New Roman" w:hAnsi="Times New Roman" w:cs="Times New Roman"/>
+                <w:sz w:val="28"/>
+                <w:szCs w:val="28"/>
+              </w:rPr>
+              <w:t>) en donde aparecen las especialidades que están en la aplicación. Se le muestra también una entrada de texto para ingresar el precio de dicha especialidad.</w:t>
             </w:r>
           </w:p>
         </w:tc>
@@ -6487,7 +6749,25 @@
                 <w:sz w:val="28"/>
                 <w:szCs w:val="28"/>
               </w:rPr>
-              <w:t>001(login), 002</w:t>
+              <w:t>001(</w:t>
+            </w:r>
+            <w:proofErr w:type="spellStart"/>
+            <w:r>
+              <w:rPr>
+                <w:rFonts w:ascii="Times New Roman" w:hAnsi="Times New Roman" w:cs="Times New Roman"/>
+                <w:sz w:val="28"/>
+                <w:szCs w:val="28"/>
+              </w:rPr>
+              <w:t>login</w:t>
+            </w:r>
+            <w:proofErr w:type="spellEnd"/>
+            <w:r>
+              <w:rPr>
+                <w:rFonts w:ascii="Times New Roman" w:hAnsi="Times New Roman" w:cs="Times New Roman"/>
+                <w:sz w:val="28"/>
+                <w:szCs w:val="28"/>
+              </w:rPr>
+              <w:t>), 002</w:t>
             </w:r>
           </w:p>
         </w:tc>
@@ -7361,7 +7641,25 @@
                 <w:sz w:val="28"/>
                 <w:szCs w:val="28"/>
               </w:rPr>
-              <w:t>001(login)</w:t>
+              <w:t>001(</w:t>
+            </w:r>
+            <w:proofErr w:type="spellStart"/>
+            <w:r>
+              <w:rPr>
+                <w:rFonts w:ascii="Times New Roman" w:hAnsi="Times New Roman" w:cs="Times New Roman"/>
+                <w:sz w:val="28"/>
+                <w:szCs w:val="28"/>
+              </w:rPr>
+              <w:t>login</w:t>
+            </w:r>
+            <w:proofErr w:type="spellEnd"/>
+            <w:r>
+              <w:rPr>
+                <w:rFonts w:ascii="Times New Roman" w:hAnsi="Times New Roman" w:cs="Times New Roman"/>
+                <w:sz w:val="28"/>
+                <w:szCs w:val="28"/>
+              </w:rPr>
+              <w:t>)</w:t>
             </w:r>
           </w:p>
         </w:tc>
@@ -8136,7 +8434,25 @@
                 <w:sz w:val="28"/>
                 <w:szCs w:val="28"/>
               </w:rPr>
-              <w:t>001(login)</w:t>
+              <w:t>001(</w:t>
+            </w:r>
+            <w:proofErr w:type="spellStart"/>
+            <w:r>
+              <w:rPr>
+                <w:rFonts w:ascii="Times New Roman" w:hAnsi="Times New Roman" w:cs="Times New Roman"/>
+                <w:sz w:val="28"/>
+                <w:szCs w:val="28"/>
+              </w:rPr>
+              <w:t>login</w:t>
+            </w:r>
+            <w:proofErr w:type="spellEnd"/>
+            <w:r>
+              <w:rPr>
+                <w:rFonts w:ascii="Times New Roman" w:hAnsi="Times New Roman" w:cs="Times New Roman"/>
+                <w:sz w:val="28"/>
+                <w:szCs w:val="28"/>
+              </w:rPr>
+              <w:t>)</w:t>
             </w:r>
           </w:p>
         </w:tc>
@@ -8969,7 +9285,25 @@
                 <w:sz w:val="28"/>
                 <w:szCs w:val="28"/>
               </w:rPr>
-              <w:t>001(login)</w:t>
+              <w:t>001(</w:t>
+            </w:r>
+            <w:proofErr w:type="spellStart"/>
+            <w:r>
+              <w:rPr>
+                <w:rFonts w:ascii="Times New Roman" w:hAnsi="Times New Roman" w:cs="Times New Roman"/>
+                <w:sz w:val="28"/>
+                <w:szCs w:val="28"/>
+              </w:rPr>
+              <w:t>login</w:t>
+            </w:r>
+            <w:proofErr w:type="spellEnd"/>
+            <w:r>
+              <w:rPr>
+                <w:rFonts w:ascii="Times New Roman" w:hAnsi="Times New Roman" w:cs="Times New Roman"/>
+                <w:sz w:val="28"/>
+                <w:szCs w:val="28"/>
+              </w:rPr>
+              <w:t>)</w:t>
             </w:r>
             <w:r>
               <w:rPr>
@@ -9315,7 +9649,25 @@
                 <w:sz w:val="28"/>
                 <w:szCs w:val="28"/>
               </w:rPr>
-              <w:t>3. se le mostrará un listado con las consultas que tiene asignadas para ese dia actual. Como defecto</w:t>
+              <w:t xml:space="preserve">3. se le mostrará un listado con las consultas que tiene asignadas para ese </w:t>
+            </w:r>
+            <w:proofErr w:type="spellStart"/>
+            <w:r>
+              <w:rPr>
+                <w:rFonts w:ascii="Times New Roman" w:hAnsi="Times New Roman" w:cs="Times New Roman"/>
+                <w:sz w:val="28"/>
+                <w:szCs w:val="28"/>
+              </w:rPr>
+              <w:t>dia</w:t>
+            </w:r>
+            <w:proofErr w:type="spellEnd"/>
+            <w:r>
+              <w:rPr>
+                <w:rFonts w:ascii="Times New Roman" w:hAnsi="Times New Roman" w:cs="Times New Roman"/>
+                <w:sz w:val="28"/>
+                <w:szCs w:val="28"/>
+              </w:rPr>
+              <w:t xml:space="preserve"> actual. Como defecto</w:t>
             </w:r>
           </w:p>
         </w:tc>
@@ -9782,7 +10134,25 @@
                 <w:sz w:val="28"/>
                 <w:szCs w:val="28"/>
               </w:rPr>
-              <w:t>001(login),023</w:t>
+              <w:t>001(</w:t>
+            </w:r>
+            <w:proofErr w:type="spellStart"/>
+            <w:r>
+              <w:rPr>
+                <w:rFonts w:ascii="Times New Roman" w:hAnsi="Times New Roman" w:cs="Times New Roman"/>
+                <w:sz w:val="28"/>
+                <w:szCs w:val="28"/>
+              </w:rPr>
+              <w:t>login</w:t>
+            </w:r>
+            <w:proofErr w:type="spellEnd"/>
+            <w:r>
+              <w:rPr>
+                <w:rFonts w:ascii="Times New Roman" w:hAnsi="Times New Roman" w:cs="Times New Roman"/>
+                <w:sz w:val="28"/>
+                <w:szCs w:val="28"/>
+              </w:rPr>
+              <w:t>),023</w:t>
             </w:r>
           </w:p>
         </w:tc>
@@ -10096,7 +10466,25 @@
                 <w:sz w:val="28"/>
                 <w:szCs w:val="28"/>
               </w:rPr>
-              <w:t>3. se le mostrará un listado con las consultas que tiene asignadas para ese dia actual. Como defecto</w:t>
+              <w:t xml:space="preserve">3. se le mostrará un listado con las consultas que tiene asignadas para ese </w:t>
+            </w:r>
+            <w:proofErr w:type="spellStart"/>
+            <w:r>
+              <w:rPr>
+                <w:rFonts w:ascii="Times New Roman" w:hAnsi="Times New Roman" w:cs="Times New Roman"/>
+                <w:sz w:val="28"/>
+                <w:szCs w:val="28"/>
+              </w:rPr>
+              <w:t>dia</w:t>
+            </w:r>
+            <w:proofErr w:type="spellEnd"/>
+            <w:r>
+              <w:rPr>
+                <w:rFonts w:ascii="Times New Roman" w:hAnsi="Times New Roman" w:cs="Times New Roman"/>
+                <w:sz w:val="28"/>
+                <w:szCs w:val="28"/>
+              </w:rPr>
+              <w:t xml:space="preserve"> actual. Como defecto</w:t>
             </w:r>
           </w:p>
         </w:tc>
@@ -10513,7 +10901,25 @@
                 <w:sz w:val="28"/>
                 <w:szCs w:val="28"/>
               </w:rPr>
-              <w:t>001(login)</w:t>
+              <w:t>001(</w:t>
+            </w:r>
+            <w:proofErr w:type="spellStart"/>
+            <w:r>
+              <w:rPr>
+                <w:rFonts w:ascii="Times New Roman" w:hAnsi="Times New Roman" w:cs="Times New Roman"/>
+                <w:sz w:val="28"/>
+                <w:szCs w:val="28"/>
+              </w:rPr>
+              <w:t>login</w:t>
+            </w:r>
+            <w:proofErr w:type="spellEnd"/>
+            <w:r>
+              <w:rPr>
+                <w:rFonts w:ascii="Times New Roman" w:hAnsi="Times New Roman" w:cs="Times New Roman"/>
+                <w:sz w:val="28"/>
+                <w:szCs w:val="28"/>
+              </w:rPr>
+              <w:t>)</w:t>
             </w:r>
           </w:p>
         </w:tc>
@@ -11275,7 +11681,25 @@
                 <w:sz w:val="28"/>
                 <w:szCs w:val="28"/>
               </w:rPr>
-              <w:t>001(login), 023, 012, 013</w:t>
+              <w:t>001(</w:t>
+            </w:r>
+            <w:proofErr w:type="spellStart"/>
+            <w:r>
+              <w:rPr>
+                <w:rFonts w:ascii="Times New Roman" w:hAnsi="Times New Roman" w:cs="Times New Roman"/>
+                <w:sz w:val="28"/>
+                <w:szCs w:val="28"/>
+              </w:rPr>
+              <w:t>login</w:t>
+            </w:r>
+            <w:proofErr w:type="spellEnd"/>
+            <w:r>
+              <w:rPr>
+                <w:rFonts w:ascii="Times New Roman" w:hAnsi="Times New Roman" w:cs="Times New Roman"/>
+                <w:sz w:val="28"/>
+                <w:szCs w:val="28"/>
+              </w:rPr>
+              <w:t>), 023, 012, 013</w:t>
             </w:r>
             <w:r>
               <w:rPr>
@@ -12000,7 +12424,25 @@
                 <w:sz w:val="28"/>
                 <w:szCs w:val="28"/>
               </w:rPr>
-              <w:t>001(login), 023</w:t>
+              <w:t>001(</w:t>
+            </w:r>
+            <w:proofErr w:type="spellStart"/>
+            <w:r>
+              <w:rPr>
+                <w:rFonts w:ascii="Times New Roman" w:hAnsi="Times New Roman" w:cs="Times New Roman"/>
+                <w:sz w:val="28"/>
+                <w:szCs w:val="28"/>
+              </w:rPr>
+              <w:t>login</w:t>
+            </w:r>
+            <w:proofErr w:type="spellEnd"/>
+            <w:r>
+              <w:rPr>
+                <w:rFonts w:ascii="Times New Roman" w:hAnsi="Times New Roman" w:cs="Times New Roman"/>
+                <w:sz w:val="28"/>
+                <w:szCs w:val="28"/>
+              </w:rPr>
+              <w:t>), 023</w:t>
             </w:r>
           </w:p>
         </w:tc>
@@ -12931,7 +13373,25 @@
                 <w:sz w:val="28"/>
                 <w:szCs w:val="28"/>
               </w:rPr>
-              <w:t>001(login)</w:t>
+              <w:t>001(</w:t>
+            </w:r>
+            <w:proofErr w:type="spellStart"/>
+            <w:r>
+              <w:rPr>
+                <w:rFonts w:ascii="Times New Roman" w:hAnsi="Times New Roman" w:cs="Times New Roman"/>
+                <w:sz w:val="28"/>
+                <w:szCs w:val="28"/>
+              </w:rPr>
+              <w:t>login</w:t>
+            </w:r>
+            <w:proofErr w:type="spellEnd"/>
+            <w:r>
+              <w:rPr>
+                <w:rFonts w:ascii="Times New Roman" w:hAnsi="Times New Roman" w:cs="Times New Roman"/>
+                <w:sz w:val="28"/>
+                <w:szCs w:val="28"/>
+              </w:rPr>
+              <w:t>)</w:t>
             </w:r>
           </w:p>
         </w:tc>
@@ -13628,7 +14088,25 @@
                 <w:sz w:val="28"/>
                 <w:szCs w:val="28"/>
               </w:rPr>
-              <w:t>001(login)</w:t>
+              <w:t>001(</w:t>
+            </w:r>
+            <w:proofErr w:type="spellStart"/>
+            <w:r>
+              <w:rPr>
+                <w:rFonts w:ascii="Times New Roman" w:hAnsi="Times New Roman" w:cs="Times New Roman"/>
+                <w:sz w:val="28"/>
+                <w:szCs w:val="28"/>
+              </w:rPr>
+              <w:t>login</w:t>
+            </w:r>
+            <w:proofErr w:type="spellEnd"/>
+            <w:r>
+              <w:rPr>
+                <w:rFonts w:ascii="Times New Roman" w:hAnsi="Times New Roman" w:cs="Times New Roman"/>
+                <w:sz w:val="28"/>
+                <w:szCs w:val="28"/>
+              </w:rPr>
+              <w:t>)</w:t>
             </w:r>
           </w:p>
         </w:tc>
@@ -14331,7 +14809,25 @@
                 <w:sz w:val="28"/>
                 <w:szCs w:val="28"/>
               </w:rPr>
-              <w:t>001(login)</w:t>
+              <w:t>001(</w:t>
+            </w:r>
+            <w:proofErr w:type="spellStart"/>
+            <w:r>
+              <w:rPr>
+                <w:rFonts w:ascii="Times New Roman" w:hAnsi="Times New Roman" w:cs="Times New Roman"/>
+                <w:sz w:val="28"/>
+                <w:szCs w:val="28"/>
+              </w:rPr>
+              <w:t>login</w:t>
+            </w:r>
+            <w:proofErr w:type="spellEnd"/>
+            <w:r>
+              <w:rPr>
+                <w:rFonts w:ascii="Times New Roman" w:hAnsi="Times New Roman" w:cs="Times New Roman"/>
+                <w:sz w:val="28"/>
+                <w:szCs w:val="28"/>
+              </w:rPr>
+              <w:t>)</w:t>
             </w:r>
           </w:p>
         </w:tc>
@@ -15065,7 +15561,25 @@
                 <w:sz w:val="28"/>
                 <w:szCs w:val="28"/>
               </w:rPr>
-              <w:t>001(login)</w:t>
+              <w:t>001(</w:t>
+            </w:r>
+            <w:proofErr w:type="spellStart"/>
+            <w:r>
+              <w:rPr>
+                <w:rFonts w:ascii="Times New Roman" w:hAnsi="Times New Roman" w:cs="Times New Roman"/>
+                <w:sz w:val="28"/>
+                <w:szCs w:val="28"/>
+              </w:rPr>
+              <w:t>login</w:t>
+            </w:r>
+            <w:proofErr w:type="spellEnd"/>
+            <w:r>
+              <w:rPr>
+                <w:rFonts w:ascii="Times New Roman" w:hAnsi="Times New Roman" w:cs="Times New Roman"/>
+                <w:sz w:val="28"/>
+                <w:szCs w:val="28"/>
+              </w:rPr>
+              <w:t>)</w:t>
             </w:r>
           </w:p>
         </w:tc>
@@ -15827,7 +16341,25 @@
                 <w:sz w:val="28"/>
                 <w:szCs w:val="28"/>
               </w:rPr>
-              <w:t>001(login)</w:t>
+              <w:t>001(</w:t>
+            </w:r>
+            <w:proofErr w:type="spellStart"/>
+            <w:r>
+              <w:rPr>
+                <w:rFonts w:ascii="Times New Roman" w:hAnsi="Times New Roman" w:cs="Times New Roman"/>
+                <w:sz w:val="28"/>
+                <w:szCs w:val="28"/>
+              </w:rPr>
+              <w:t>login</w:t>
+            </w:r>
+            <w:proofErr w:type="spellEnd"/>
+            <w:r>
+              <w:rPr>
+                <w:rFonts w:ascii="Times New Roman" w:hAnsi="Times New Roman" w:cs="Times New Roman"/>
+                <w:sz w:val="28"/>
+                <w:szCs w:val="28"/>
+              </w:rPr>
+              <w:t>)</w:t>
             </w:r>
           </w:p>
         </w:tc>
@@ -16458,7 +16990,25 @@
                 <w:sz w:val="28"/>
                 <w:szCs w:val="28"/>
               </w:rPr>
-              <w:t>001(login)</w:t>
+              <w:t>001(</w:t>
+            </w:r>
+            <w:proofErr w:type="spellStart"/>
+            <w:r>
+              <w:rPr>
+                <w:rFonts w:ascii="Times New Roman" w:hAnsi="Times New Roman" w:cs="Times New Roman"/>
+                <w:sz w:val="28"/>
+                <w:szCs w:val="28"/>
+              </w:rPr>
+              <w:t>login</w:t>
+            </w:r>
+            <w:proofErr w:type="spellEnd"/>
+            <w:r>
+              <w:rPr>
+                <w:rFonts w:ascii="Times New Roman" w:hAnsi="Times New Roman" w:cs="Times New Roman"/>
+                <w:sz w:val="28"/>
+                <w:szCs w:val="28"/>
+              </w:rPr>
+              <w:t>)</w:t>
             </w:r>
           </w:p>
         </w:tc>
@@ -17157,7 +17707,25 @@
                 <w:sz w:val="28"/>
                 <w:szCs w:val="28"/>
               </w:rPr>
-              <w:t xml:space="preserve">001(login), </w:t>
+              <w:t>001(</w:t>
+            </w:r>
+            <w:proofErr w:type="spellStart"/>
+            <w:r>
+              <w:rPr>
+                <w:rFonts w:ascii="Times New Roman" w:hAnsi="Times New Roman" w:cs="Times New Roman"/>
+                <w:sz w:val="28"/>
+                <w:szCs w:val="28"/>
+              </w:rPr>
+              <w:t>login</w:t>
+            </w:r>
+            <w:proofErr w:type="spellEnd"/>
+            <w:r>
+              <w:rPr>
+                <w:rFonts w:ascii="Times New Roman" w:hAnsi="Times New Roman" w:cs="Times New Roman"/>
+                <w:sz w:val="28"/>
+                <w:szCs w:val="28"/>
+              </w:rPr>
+              <w:t xml:space="preserve">), </w:t>
             </w:r>
             <w:r>
               <w:rPr>
@@ -17994,7 +18562,25 @@
                 <w:sz w:val="28"/>
                 <w:szCs w:val="28"/>
               </w:rPr>
-              <w:t>001(login)</w:t>
+              <w:t>001(</w:t>
+            </w:r>
+            <w:proofErr w:type="spellStart"/>
+            <w:r>
+              <w:rPr>
+                <w:rFonts w:ascii="Times New Roman" w:hAnsi="Times New Roman" w:cs="Times New Roman"/>
+                <w:sz w:val="28"/>
+                <w:szCs w:val="28"/>
+              </w:rPr>
+              <w:t>login</w:t>
+            </w:r>
+            <w:proofErr w:type="spellEnd"/>
+            <w:r>
+              <w:rPr>
+                <w:rFonts w:ascii="Times New Roman" w:hAnsi="Times New Roman" w:cs="Times New Roman"/>
+                <w:sz w:val="28"/>
+                <w:szCs w:val="28"/>
+              </w:rPr>
+              <w:t>)</w:t>
             </w:r>
           </w:p>
         </w:tc>
@@ -18318,7 +18904,15 @@
                 <w:sz w:val="28"/>
                 <w:szCs w:val="28"/>
               </w:rPr>
-              <w:t>2. El paciente hace clic en nuevos</w:t>
+              <w:t xml:space="preserve">2. El paciente hace clic en </w:t>
+            </w:r>
+            <w:r>
+              <w:rPr>
+                <w:rFonts w:ascii="Times New Roman" w:hAnsi="Times New Roman" w:cs="Times New Roman"/>
+                <w:sz w:val="28"/>
+                <w:szCs w:val="28"/>
+              </w:rPr>
+              <w:t>NUEVOS</w:t>
             </w:r>
           </w:p>
         </w:tc>
@@ -18765,7 +19359,25 @@
                 <w:sz w:val="28"/>
                 <w:szCs w:val="28"/>
               </w:rPr>
-              <w:t>001(login), 024, 016</w:t>
+              <w:t>001(</w:t>
+            </w:r>
+            <w:proofErr w:type="spellStart"/>
+            <w:r>
+              <w:rPr>
+                <w:rFonts w:ascii="Times New Roman" w:hAnsi="Times New Roman" w:cs="Times New Roman"/>
+                <w:sz w:val="28"/>
+                <w:szCs w:val="28"/>
+              </w:rPr>
+              <w:t>login</w:t>
+            </w:r>
+            <w:proofErr w:type="spellEnd"/>
+            <w:r>
+              <w:rPr>
+                <w:rFonts w:ascii="Times New Roman" w:hAnsi="Times New Roman" w:cs="Times New Roman"/>
+                <w:sz w:val="28"/>
+                <w:szCs w:val="28"/>
+              </w:rPr>
+              <w:t>), 024, 016</w:t>
             </w:r>
           </w:p>
         </w:tc>
@@ -19565,7 +20177,25 @@
                 <w:sz w:val="28"/>
                 <w:szCs w:val="28"/>
               </w:rPr>
-              <w:t>001(login), 024, 016, 025</w:t>
+              <w:t>001(</w:t>
+            </w:r>
+            <w:proofErr w:type="spellStart"/>
+            <w:r>
+              <w:rPr>
+                <w:rFonts w:ascii="Times New Roman" w:hAnsi="Times New Roman" w:cs="Times New Roman"/>
+                <w:sz w:val="28"/>
+                <w:szCs w:val="28"/>
+              </w:rPr>
+              <w:t>login</w:t>
+            </w:r>
+            <w:proofErr w:type="spellEnd"/>
+            <w:r>
+              <w:rPr>
+                <w:rFonts w:ascii="Times New Roman" w:hAnsi="Times New Roman" w:cs="Times New Roman"/>
+                <w:sz w:val="28"/>
+                <w:szCs w:val="28"/>
+              </w:rPr>
+              <w:t>), 024, 016, 025</w:t>
             </w:r>
           </w:p>
         </w:tc>
@@ -20462,7 +21092,25 @@
                 <w:sz w:val="28"/>
                 <w:szCs w:val="28"/>
               </w:rPr>
-              <w:t>001(login), 024, 016, 025, 026</w:t>
+              <w:t>001(</w:t>
+            </w:r>
+            <w:proofErr w:type="spellStart"/>
+            <w:r>
+              <w:rPr>
+                <w:rFonts w:ascii="Times New Roman" w:hAnsi="Times New Roman" w:cs="Times New Roman"/>
+                <w:sz w:val="28"/>
+                <w:szCs w:val="28"/>
+              </w:rPr>
+              <w:t>login</w:t>
+            </w:r>
+            <w:proofErr w:type="spellEnd"/>
+            <w:r>
+              <w:rPr>
+                <w:rFonts w:ascii="Times New Roman" w:hAnsi="Times New Roman" w:cs="Times New Roman"/>
+                <w:sz w:val="28"/>
+                <w:szCs w:val="28"/>
+              </w:rPr>
+              <w:t>), 024, 016, 025, 026</w:t>
             </w:r>
             <w:r>
               <w:rPr>
@@ -20946,8 +21594,18 @@
                 <w:sz w:val="28"/>
                 <w:szCs w:val="28"/>
               </w:rPr>
-              <w:t>guarda los resultados en la pc</w:t>
-            </w:r>
+              <w:t xml:space="preserve">guarda los resultados en </w:t>
+            </w:r>
+            <w:proofErr w:type="gramStart"/>
+            <w:r>
+              <w:rPr>
+                <w:rFonts w:ascii="Times New Roman" w:hAnsi="Times New Roman" w:cs="Times New Roman"/>
+                <w:sz w:val="28"/>
+                <w:szCs w:val="28"/>
+              </w:rPr>
+              <w:t>la pc</w:t>
+            </w:r>
+            <w:proofErr w:type="gramEnd"/>
           </w:p>
         </w:tc>
       </w:tr>
@@ -21281,7 +21939,25 @@
                 <w:sz w:val="28"/>
                 <w:szCs w:val="28"/>
               </w:rPr>
-              <w:t>001(login)</w:t>
+              <w:t>001(</w:t>
+            </w:r>
+            <w:proofErr w:type="spellStart"/>
+            <w:r>
+              <w:rPr>
+                <w:rFonts w:ascii="Times New Roman" w:hAnsi="Times New Roman" w:cs="Times New Roman"/>
+                <w:sz w:val="28"/>
+                <w:szCs w:val="28"/>
+              </w:rPr>
+              <w:t>login</w:t>
+            </w:r>
+            <w:proofErr w:type="spellEnd"/>
+            <w:r>
+              <w:rPr>
+                <w:rFonts w:ascii="Times New Roman" w:hAnsi="Times New Roman" w:cs="Times New Roman"/>
+                <w:sz w:val="28"/>
+                <w:szCs w:val="28"/>
+              </w:rPr>
+              <w:t>)</w:t>
             </w:r>
             <w:r>
               <w:rPr>
@@ -22011,7 +22687,25 @@
                 <w:sz w:val="28"/>
                 <w:szCs w:val="28"/>
               </w:rPr>
-              <w:t xml:space="preserve">Ver el historial medico del paciente    </w:t>
+              <w:t xml:space="preserve">Ver el historial </w:t>
+            </w:r>
+            <w:proofErr w:type="spellStart"/>
+            <w:r>
+              <w:rPr>
+                <w:rFonts w:ascii="Times New Roman" w:hAnsi="Times New Roman" w:cs="Times New Roman"/>
+                <w:sz w:val="28"/>
+                <w:szCs w:val="28"/>
+              </w:rPr>
+              <w:t>medico</w:t>
+            </w:r>
+            <w:proofErr w:type="spellEnd"/>
+            <w:r>
+              <w:rPr>
+                <w:rFonts w:ascii="Times New Roman" w:hAnsi="Times New Roman" w:cs="Times New Roman"/>
+                <w:sz w:val="28"/>
+                <w:szCs w:val="28"/>
+              </w:rPr>
+              <w:t xml:space="preserve"> del paciente    </w:t>
             </w:r>
           </w:p>
         </w:tc>
@@ -22064,7 +22758,25 @@
                 <w:sz w:val="28"/>
                 <w:szCs w:val="28"/>
               </w:rPr>
-              <w:t>001(login)</w:t>
+              <w:t>001(</w:t>
+            </w:r>
+            <w:proofErr w:type="spellStart"/>
+            <w:r>
+              <w:rPr>
+                <w:rFonts w:ascii="Times New Roman" w:hAnsi="Times New Roman" w:cs="Times New Roman"/>
+                <w:sz w:val="28"/>
+                <w:szCs w:val="28"/>
+              </w:rPr>
+              <w:t>login</w:t>
+            </w:r>
+            <w:proofErr w:type="spellEnd"/>
+            <w:r>
+              <w:rPr>
+                <w:rFonts w:ascii="Times New Roman" w:hAnsi="Times New Roman" w:cs="Times New Roman"/>
+                <w:sz w:val="28"/>
+                <w:szCs w:val="28"/>
+              </w:rPr>
+              <w:t>)</w:t>
             </w:r>
           </w:p>
         </w:tc>
@@ -22798,7 +23510,25 @@
                 <w:sz w:val="28"/>
                 <w:szCs w:val="28"/>
               </w:rPr>
-              <w:t>001(login)</w:t>
+              <w:t>001(</w:t>
+            </w:r>
+            <w:proofErr w:type="spellStart"/>
+            <w:r>
+              <w:rPr>
+                <w:rFonts w:ascii="Times New Roman" w:hAnsi="Times New Roman" w:cs="Times New Roman"/>
+                <w:sz w:val="28"/>
+                <w:szCs w:val="28"/>
+              </w:rPr>
+              <w:t>login</w:t>
+            </w:r>
+            <w:proofErr w:type="spellEnd"/>
+            <w:r>
+              <w:rPr>
+                <w:rFonts w:ascii="Times New Roman" w:hAnsi="Times New Roman" w:cs="Times New Roman"/>
+                <w:sz w:val="28"/>
+                <w:szCs w:val="28"/>
+              </w:rPr>
+              <w:t>)</w:t>
             </w:r>
           </w:p>
         </w:tc>
@@ -23311,8 +24041,18 @@
                 <w:sz w:val="28"/>
                 <w:szCs w:val="28"/>
               </w:rPr>
-              <w:t>en la entarda</w:t>
-            </w:r>
+              <w:t xml:space="preserve">en la </w:t>
+            </w:r>
+            <w:proofErr w:type="spellStart"/>
+            <w:r>
+              <w:rPr>
+                <w:rFonts w:ascii="Times New Roman" w:hAnsi="Times New Roman" w:cs="Times New Roman"/>
+                <w:sz w:val="28"/>
+                <w:szCs w:val="28"/>
+              </w:rPr>
+              <w:t>entarda</w:t>
+            </w:r>
+            <w:proofErr w:type="spellEnd"/>
             <w:r>
               <w:rPr>
                 <w:rFonts w:ascii="Times New Roman" w:hAnsi="Times New Roman" w:cs="Times New Roman"/>
@@ -23637,7 +24377,25 @@
                 <w:sz w:val="28"/>
                 <w:szCs w:val="28"/>
               </w:rPr>
-              <w:t>001(login), 030</w:t>
+              <w:t>001(</w:t>
+            </w:r>
+            <w:proofErr w:type="spellStart"/>
+            <w:r>
+              <w:rPr>
+                <w:rFonts w:ascii="Times New Roman" w:hAnsi="Times New Roman" w:cs="Times New Roman"/>
+                <w:sz w:val="28"/>
+                <w:szCs w:val="28"/>
+              </w:rPr>
+              <w:t>login</w:t>
+            </w:r>
+            <w:proofErr w:type="spellEnd"/>
+            <w:r>
+              <w:rPr>
+                <w:rFonts w:ascii="Times New Roman" w:hAnsi="Times New Roman" w:cs="Times New Roman"/>
+                <w:sz w:val="28"/>
+                <w:szCs w:val="28"/>
+              </w:rPr>
+              <w:t>), 030</w:t>
             </w:r>
           </w:p>
         </w:tc>
@@ -24420,7 +25178,25 @@
                 <w:sz w:val="28"/>
                 <w:szCs w:val="28"/>
               </w:rPr>
-              <w:t xml:space="preserve">001(login), </w:t>
+              <w:t>001(</w:t>
+            </w:r>
+            <w:proofErr w:type="spellStart"/>
+            <w:r>
+              <w:rPr>
+                <w:rFonts w:ascii="Times New Roman" w:hAnsi="Times New Roman" w:cs="Times New Roman"/>
+                <w:sz w:val="28"/>
+                <w:szCs w:val="28"/>
+              </w:rPr>
+              <w:t>login</w:t>
+            </w:r>
+            <w:proofErr w:type="spellEnd"/>
+            <w:r>
+              <w:rPr>
+                <w:rFonts w:ascii="Times New Roman" w:hAnsi="Times New Roman" w:cs="Times New Roman"/>
+                <w:sz w:val="28"/>
+                <w:szCs w:val="28"/>
+              </w:rPr>
+              <w:t xml:space="preserve">), </w:t>
             </w:r>
             <w:r>
               <w:rPr>
@@ -24481,7 +25257,25 @@
                 <w:sz w:val="28"/>
                 <w:szCs w:val="28"/>
               </w:rPr>
-              <w:t>El paciente hace clic en reportes, seguido de ver consultas por intervalo de tiempo y especialidad, se le mostrarán dos botones donde tiene que elegir el rango de fecha que quiera, también un apartado de selección(combobox) para seleccionar la especialidad médica, hace clic en buscar y se le mostrarán las consultas en ese intervalo de tiempo y con la especialidad seleccionada</w:t>
+              <w:t>El paciente hace clic en reportes, seguido de ver consultas por intervalo de tiempo y especialidad, se le mostrarán dos botones donde tiene que elegir el rango de fecha que quiera, también un apartado de selección(</w:t>
+            </w:r>
+            <w:proofErr w:type="spellStart"/>
+            <w:r>
+              <w:rPr>
+                <w:rFonts w:ascii="Times New Roman" w:hAnsi="Times New Roman" w:cs="Times New Roman"/>
+                <w:sz w:val="28"/>
+                <w:szCs w:val="28"/>
+              </w:rPr>
+              <w:t>combobox</w:t>
+            </w:r>
+            <w:proofErr w:type="spellEnd"/>
+            <w:r>
+              <w:rPr>
+                <w:rFonts w:ascii="Times New Roman" w:hAnsi="Times New Roman" w:cs="Times New Roman"/>
+                <w:sz w:val="28"/>
+                <w:szCs w:val="28"/>
+              </w:rPr>
+              <w:t>) para seleccionar la especialidad médica, hace clic en buscar y se le mostrarán las consultas en ese intervalo de tiempo y con la especialidad seleccionada</w:t>
             </w:r>
           </w:p>
         </w:tc>
@@ -24751,7 +25545,23 @@
                 <w:sz w:val="28"/>
                 <w:szCs w:val="28"/>
               </w:rPr>
-              <w:t>se le mostrarán dos botones donde tiene que elegir el rango de fecha que quiera, también un apartado de selección(combobox) para seleccionar la especialidad médica</w:t>
+              <w:t>se le mostrarán dos botones donde tiene que elegir el rango de fecha que quiera, también un apartado de selección(</w:t>
+            </w:r>
+            <w:proofErr w:type="spellStart"/>
+            <w:r>
+              <w:rPr>
+                <w:sz w:val="28"/>
+                <w:szCs w:val="28"/>
+              </w:rPr>
+              <w:t>combobox</w:t>
+            </w:r>
+            <w:proofErr w:type="spellEnd"/>
+            <w:r>
+              <w:rPr>
+                <w:sz w:val="28"/>
+                <w:szCs w:val="28"/>
+              </w:rPr>
+              <w:t>) para seleccionar la especialidad médica</w:t>
             </w:r>
           </w:p>
         </w:tc>
@@ -25124,7 +25934,25 @@
                 <w:sz w:val="28"/>
                 <w:szCs w:val="28"/>
               </w:rPr>
-              <w:t>001(login)</w:t>
+              <w:t>001(</w:t>
+            </w:r>
+            <w:proofErr w:type="spellStart"/>
+            <w:r>
+              <w:rPr>
+                <w:rFonts w:ascii="Times New Roman" w:hAnsi="Times New Roman" w:cs="Times New Roman"/>
+                <w:sz w:val="28"/>
+                <w:szCs w:val="28"/>
+              </w:rPr>
+              <w:t>login</w:t>
+            </w:r>
+            <w:proofErr w:type="spellEnd"/>
+            <w:r>
+              <w:rPr>
+                <w:rFonts w:ascii="Times New Roman" w:hAnsi="Times New Roman" w:cs="Times New Roman"/>
+                <w:sz w:val="28"/>
+                <w:szCs w:val="28"/>
+              </w:rPr>
+              <w:t>)</w:t>
             </w:r>
           </w:p>
         </w:tc>
@@ -25177,7 +26005,25 @@
                 <w:sz w:val="28"/>
                 <w:szCs w:val="28"/>
               </w:rPr>
-              <w:t>El paciente hace clic en reportes, seguido de ver exámenes por intervalo de tiempo y tipo, se le mostrarán dos botones donde tiene que elegir el rango de fecha que quiera, también un apartado de selección(combobox) para seleccionar la el tipo de examen, hace clic en buscar y se le mostrarán los exámenes en ese intervalo de tiempo y con el tipo de examen seleccionado</w:t>
+              <w:t>El paciente hace clic en reportes, seguido de ver exámenes por intervalo de tiempo y tipo, se le mostrarán dos botones donde tiene que elegir el rango de fecha que quiera, también un apartado de selección(</w:t>
+            </w:r>
+            <w:proofErr w:type="spellStart"/>
+            <w:r>
+              <w:rPr>
+                <w:rFonts w:ascii="Times New Roman" w:hAnsi="Times New Roman" w:cs="Times New Roman"/>
+                <w:sz w:val="28"/>
+                <w:szCs w:val="28"/>
+              </w:rPr>
+              <w:t>combobox</w:t>
+            </w:r>
+            <w:proofErr w:type="spellEnd"/>
+            <w:r>
+              <w:rPr>
+                <w:rFonts w:ascii="Times New Roman" w:hAnsi="Times New Roman" w:cs="Times New Roman"/>
+                <w:sz w:val="28"/>
+                <w:szCs w:val="28"/>
+              </w:rPr>
+              <w:t>) para seleccionar la el tipo de examen, hace clic en buscar y se le mostrarán los exámenes en ese intervalo de tiempo y con el tipo de examen seleccionado</w:t>
             </w:r>
           </w:p>
         </w:tc>
@@ -25448,7 +26294,23 @@
                 <w:sz w:val="28"/>
                 <w:szCs w:val="28"/>
               </w:rPr>
-              <w:t xml:space="preserve">3. se le mostrarán dos botones donde tiene que elegir el rango de fecha que quiera, también un apartado de selección(combobox) para seleccionar </w:t>
+              <w:t>3. se le mostrarán dos botones donde tiene que elegir el rango de fecha que quiera, también un apartado de selección(</w:t>
+            </w:r>
+            <w:proofErr w:type="spellStart"/>
+            <w:r>
+              <w:rPr>
+                <w:sz w:val="28"/>
+                <w:szCs w:val="28"/>
+              </w:rPr>
+              <w:t>combobox</w:t>
+            </w:r>
+            <w:proofErr w:type="spellEnd"/>
+            <w:r>
+              <w:rPr>
+                <w:sz w:val="28"/>
+                <w:szCs w:val="28"/>
+              </w:rPr>
+              <w:t xml:space="preserve">) para seleccionar </w:t>
             </w:r>
             <w:r>
               <w:rPr>
@@ -25871,7 +26733,25 @@
                 <w:sz w:val="28"/>
                 <w:szCs w:val="28"/>
               </w:rPr>
-              <w:t>001(login)</w:t>
+              <w:t>001(</w:t>
+            </w:r>
+            <w:proofErr w:type="spellStart"/>
+            <w:r>
+              <w:rPr>
+                <w:rFonts w:ascii="Times New Roman" w:hAnsi="Times New Roman" w:cs="Times New Roman"/>
+                <w:sz w:val="28"/>
+                <w:szCs w:val="28"/>
+              </w:rPr>
+              <w:t>login</w:t>
+            </w:r>
+            <w:proofErr w:type="spellEnd"/>
+            <w:r>
+              <w:rPr>
+                <w:rFonts w:ascii="Times New Roman" w:hAnsi="Times New Roman" w:cs="Times New Roman"/>
+                <w:sz w:val="28"/>
+                <w:szCs w:val="28"/>
+              </w:rPr>
+              <w:t>)</w:t>
             </w:r>
             <w:r>
               <w:rPr>
@@ -26707,7 +27587,25 @@
                 <w:sz w:val="28"/>
                 <w:szCs w:val="28"/>
               </w:rPr>
-              <w:t>001(login)</w:t>
+              <w:t>001(</w:t>
+            </w:r>
+            <w:proofErr w:type="spellStart"/>
+            <w:r>
+              <w:rPr>
+                <w:rFonts w:ascii="Times New Roman" w:hAnsi="Times New Roman" w:cs="Times New Roman"/>
+                <w:sz w:val="28"/>
+                <w:szCs w:val="28"/>
+              </w:rPr>
+              <w:t>login</w:t>
+            </w:r>
+            <w:proofErr w:type="spellEnd"/>
+            <w:r>
+              <w:rPr>
+                <w:rFonts w:ascii="Times New Roman" w:hAnsi="Times New Roman" w:cs="Times New Roman"/>
+                <w:sz w:val="28"/>
+                <w:szCs w:val="28"/>
+              </w:rPr>
+              <w:t>)</w:t>
             </w:r>
             <w:r>
               <w:rPr>
@@ -26769,7 +27667,25 @@
                 <w:sz w:val="28"/>
                 <w:szCs w:val="28"/>
               </w:rPr>
-              <w:t>El laboratorio hace clic en exámenes, seguido en todos, se le muestran los exámenes que tiene o que puede hacer en el laboratorio, seguidamente le da en editar, se le muestra una entrada numérica con el precio que tiene actualmente, edita la cantidad con números enteros o fraccionarios, le da en aceptar y se guarda el numero precio del examen.</w:t>
+              <w:t xml:space="preserve">El laboratorio hace clic en exámenes, seguido en todos, se le muestran los exámenes que tiene o que puede hacer en el laboratorio, seguidamente le da en editar, se le muestra una entrada numérica con el precio que tiene actualmente, edita la cantidad con números enteros o fraccionarios, le da en aceptar y se guarda el </w:t>
+            </w:r>
+            <w:proofErr w:type="spellStart"/>
+            <w:r>
+              <w:rPr>
+                <w:rFonts w:ascii="Times New Roman" w:hAnsi="Times New Roman" w:cs="Times New Roman"/>
+                <w:sz w:val="28"/>
+                <w:szCs w:val="28"/>
+              </w:rPr>
+              <w:t>numero</w:t>
+            </w:r>
+            <w:proofErr w:type="spellEnd"/>
+            <w:r>
+              <w:rPr>
+                <w:rFonts w:ascii="Times New Roman" w:hAnsi="Times New Roman" w:cs="Times New Roman"/>
+                <w:sz w:val="28"/>
+                <w:szCs w:val="28"/>
+              </w:rPr>
+              <w:t xml:space="preserve"> precio del examen.</w:t>
             </w:r>
           </w:p>
         </w:tc>
@@ -27156,7 +28072,25 @@
                 <w:sz w:val="28"/>
                 <w:szCs w:val="28"/>
               </w:rPr>
-              <w:t>En la línea 4. Si la entrada de datos esta vacía indicar que hay error, si la entrada no es número indicar que hay error de formato</w:t>
+              <w:t xml:space="preserve">En la línea 4. Si la entrada de datos </w:t>
+            </w:r>
+            <w:proofErr w:type="spellStart"/>
+            <w:r>
+              <w:rPr>
+                <w:rFonts w:ascii="Times New Roman" w:hAnsi="Times New Roman" w:cs="Times New Roman"/>
+                <w:sz w:val="28"/>
+                <w:szCs w:val="28"/>
+              </w:rPr>
+              <w:t>esta</w:t>
+            </w:r>
+            <w:proofErr w:type="spellEnd"/>
+            <w:r>
+              <w:rPr>
+                <w:rFonts w:ascii="Times New Roman" w:hAnsi="Times New Roman" w:cs="Times New Roman"/>
+                <w:sz w:val="28"/>
+                <w:szCs w:val="28"/>
+              </w:rPr>
+              <w:t xml:space="preserve"> vacía indicar que hay error, si la entrada no es número indicar que hay error de formato</w:t>
             </w:r>
           </w:p>
         </w:tc>
@@ -27485,7 +28419,25 @@
                 <w:sz w:val="28"/>
                 <w:szCs w:val="28"/>
               </w:rPr>
-              <w:t>001(login), 034</w:t>
+              <w:t>001(</w:t>
+            </w:r>
+            <w:proofErr w:type="spellStart"/>
+            <w:r>
+              <w:rPr>
+                <w:rFonts w:ascii="Times New Roman" w:hAnsi="Times New Roman" w:cs="Times New Roman"/>
+                <w:sz w:val="28"/>
+                <w:szCs w:val="28"/>
+              </w:rPr>
+              <w:t>login</w:t>
+            </w:r>
+            <w:proofErr w:type="spellEnd"/>
+            <w:r>
+              <w:rPr>
+                <w:rFonts w:ascii="Times New Roman" w:hAnsi="Times New Roman" w:cs="Times New Roman"/>
+                <w:sz w:val="28"/>
+                <w:szCs w:val="28"/>
+              </w:rPr>
+              <w:t>), 034</w:t>
             </w:r>
           </w:p>
         </w:tc>
@@ -28309,7 +29261,25 @@
                 <w:sz w:val="28"/>
                 <w:szCs w:val="28"/>
               </w:rPr>
-              <w:t>001(login), 034</w:t>
+              <w:t>001(</w:t>
+            </w:r>
+            <w:proofErr w:type="spellStart"/>
+            <w:r>
+              <w:rPr>
+                <w:rFonts w:ascii="Times New Roman" w:hAnsi="Times New Roman" w:cs="Times New Roman"/>
+                <w:sz w:val="28"/>
+                <w:szCs w:val="28"/>
+              </w:rPr>
+              <w:t>login</w:t>
+            </w:r>
+            <w:proofErr w:type="spellEnd"/>
+            <w:r>
+              <w:rPr>
+                <w:rFonts w:ascii="Times New Roman" w:hAnsi="Times New Roman" w:cs="Times New Roman"/>
+                <w:sz w:val="28"/>
+                <w:szCs w:val="28"/>
+              </w:rPr>
+              <w:t>), 034</w:t>
             </w:r>
             <w:r>
               <w:rPr>
@@ -28371,7 +29341,25 @@
                 <w:sz w:val="28"/>
                 <w:szCs w:val="28"/>
               </w:rPr>
-              <w:t>El laboratorio lista los exámenes de una solicitud de examen que haya seleccionado según el caso de uso 036, seguidamente, hace clic en el botón agregar resultados de examen, selecciona el pdf de los resultados de todos los exámenes que tenga la solicitud, y le en agregar. Una vez agregados los resultados, la solicitud cambia su estado a FINALIZADA.</w:t>
+              <w:t xml:space="preserve">El laboratorio lista los exámenes de una solicitud de examen que haya seleccionado según el caso de uso 036, seguidamente, hace clic en el botón agregar resultados de examen, selecciona el </w:t>
+            </w:r>
+            <w:proofErr w:type="spellStart"/>
+            <w:r>
+              <w:rPr>
+                <w:rFonts w:ascii="Times New Roman" w:hAnsi="Times New Roman" w:cs="Times New Roman"/>
+                <w:sz w:val="28"/>
+                <w:szCs w:val="28"/>
+              </w:rPr>
+              <w:t>pdf</w:t>
+            </w:r>
+            <w:proofErr w:type="spellEnd"/>
+            <w:r>
+              <w:rPr>
+                <w:rFonts w:ascii="Times New Roman" w:hAnsi="Times New Roman" w:cs="Times New Roman"/>
+                <w:sz w:val="28"/>
+                <w:szCs w:val="28"/>
+              </w:rPr>
+              <w:t xml:space="preserve"> de los resultados de todos los exámenes que tenga la solicitud, y le en agregar. Una vez agregados los resultados, la solicitud cambia su estado a FINALIZADA.</w:t>
             </w:r>
           </w:p>
         </w:tc>
@@ -28569,8 +29557,18 @@
                 <w:sz w:val="28"/>
                 <w:szCs w:val="28"/>
               </w:rPr>
-              <w:t>1. El laboratorio hace clic en e</w:t>
-            </w:r>
+              <w:t xml:space="preserve">1. El laboratorio hace clic en </w:t>
+            </w:r>
+            <w:proofErr w:type="spellStart"/>
+            <w:r>
+              <w:rPr>
+                <w:rFonts w:ascii="Times New Roman" w:hAnsi="Times New Roman" w:cs="Times New Roman"/>
+                <w:sz w:val="28"/>
+                <w:szCs w:val="28"/>
+              </w:rPr>
+              <w:t>e</w:t>
+            </w:r>
+            <w:proofErr w:type="spellEnd"/>
             <w:r>
               <w:rPr>
                 <w:rFonts w:ascii="Times New Roman" w:hAnsi="Times New Roman" w:cs="Times New Roman"/>
@@ -28658,7 +29656,25 @@
                 <w:sz w:val="28"/>
                 <w:szCs w:val="28"/>
               </w:rPr>
-              <w:t>selecciona el pdf donde tenga los resultados de</w:t>
+              <w:t xml:space="preserve">selecciona el </w:t>
+            </w:r>
+            <w:proofErr w:type="spellStart"/>
+            <w:r>
+              <w:rPr>
+                <w:rFonts w:ascii="Times New Roman" w:hAnsi="Times New Roman" w:cs="Times New Roman"/>
+                <w:sz w:val="28"/>
+                <w:szCs w:val="28"/>
+              </w:rPr>
+              <w:t>pdf</w:t>
+            </w:r>
+            <w:proofErr w:type="spellEnd"/>
+            <w:r>
+              <w:rPr>
+                <w:rFonts w:ascii="Times New Roman" w:hAnsi="Times New Roman" w:cs="Times New Roman"/>
+                <w:sz w:val="28"/>
+                <w:szCs w:val="28"/>
+              </w:rPr>
+              <w:t xml:space="preserve"> donde tenga los resultados de</w:t>
             </w:r>
             <w:r>
               <w:rPr>
@@ -29094,7 +30110,25 @@
                 <w:sz w:val="28"/>
                 <w:szCs w:val="28"/>
               </w:rPr>
-              <w:t>001(login)</w:t>
+              <w:t>001(</w:t>
+            </w:r>
+            <w:proofErr w:type="spellStart"/>
+            <w:r>
+              <w:rPr>
+                <w:rFonts w:ascii="Times New Roman" w:hAnsi="Times New Roman" w:cs="Times New Roman"/>
+                <w:sz w:val="28"/>
+                <w:szCs w:val="28"/>
+              </w:rPr>
+              <w:t>login</w:t>
+            </w:r>
+            <w:proofErr w:type="spellEnd"/>
+            <w:r>
+              <w:rPr>
+                <w:rFonts w:ascii="Times New Roman" w:hAnsi="Times New Roman" w:cs="Times New Roman"/>
+                <w:sz w:val="28"/>
+                <w:szCs w:val="28"/>
+              </w:rPr>
+              <w:t>)</w:t>
             </w:r>
           </w:p>
         </w:tc>
@@ -29843,7 +30877,25 @@
                 <w:sz w:val="28"/>
                 <w:szCs w:val="28"/>
               </w:rPr>
-              <w:t>001(login)</w:t>
+              <w:t>001(</w:t>
+            </w:r>
+            <w:proofErr w:type="spellStart"/>
+            <w:r>
+              <w:rPr>
+                <w:rFonts w:ascii="Times New Roman" w:hAnsi="Times New Roman" w:cs="Times New Roman"/>
+                <w:sz w:val="28"/>
+                <w:szCs w:val="28"/>
+              </w:rPr>
+              <w:t>login</w:t>
+            </w:r>
+            <w:proofErr w:type="spellEnd"/>
+            <w:r>
+              <w:rPr>
+                <w:rFonts w:ascii="Times New Roman" w:hAnsi="Times New Roman" w:cs="Times New Roman"/>
+                <w:sz w:val="28"/>
+                <w:szCs w:val="28"/>
+              </w:rPr>
+              <w:t>)</w:t>
             </w:r>
           </w:p>
         </w:tc>
@@ -29898,7 +30950,23 @@
                 <w:sz w:val="28"/>
                 <w:szCs w:val="28"/>
               </w:rPr>
-              <w:t>El laboratorio hace clic reportes, luego en top 5 pecientes con mas ingresos generados en cierto tiempo, se le mostraran dos botones donde ingresa el rango de fecha de donde se quiera evaluar, seguidamente le da en aceptar, se le mostrará una tabla con la lista de los pacientes, mostrando también:</w:t>
+              <w:t xml:space="preserve">El laboratorio hace clic reportes, luego en top 5 pecientes con </w:t>
+            </w:r>
+            <w:proofErr w:type="spellStart"/>
+            <w:r>
+              <w:rPr>
+                <w:sz w:val="28"/>
+                <w:szCs w:val="28"/>
+              </w:rPr>
+              <w:t>mas</w:t>
+            </w:r>
+            <w:proofErr w:type="spellEnd"/>
+            <w:r>
+              <w:rPr>
+                <w:sz w:val="28"/>
+                <w:szCs w:val="28"/>
+              </w:rPr>
+              <w:t xml:space="preserve"> ingresos generados en cierto tiempo, se le mostraran dos botones donde ingresa el rango de fecha de donde se quiera evaluar, seguidamente le da en aceptar, se le mostrará una tabla con la lista de los pacientes, mostrando también:</w:t>
             </w:r>
           </w:p>
           <w:p>
@@ -30693,7 +31761,25 @@
                 <w:sz w:val="28"/>
                 <w:szCs w:val="28"/>
               </w:rPr>
-              <w:t>001(login)</w:t>
+              <w:t>001(</w:t>
+            </w:r>
+            <w:proofErr w:type="spellStart"/>
+            <w:r>
+              <w:rPr>
+                <w:rFonts w:ascii="Times New Roman" w:hAnsi="Times New Roman" w:cs="Times New Roman"/>
+                <w:sz w:val="28"/>
+                <w:szCs w:val="28"/>
+              </w:rPr>
+              <w:t>login</w:t>
+            </w:r>
+            <w:proofErr w:type="spellEnd"/>
+            <w:r>
+              <w:rPr>
+                <w:rFonts w:ascii="Times New Roman" w:hAnsi="Times New Roman" w:cs="Times New Roman"/>
+                <w:sz w:val="28"/>
+                <w:szCs w:val="28"/>
+              </w:rPr>
+              <w:t>)</w:t>
             </w:r>
           </w:p>
         </w:tc>
@@ -31542,7 +32628,25 @@
                 <w:sz w:val="28"/>
                 <w:szCs w:val="28"/>
               </w:rPr>
-              <w:t>001(login)</w:t>
+              <w:t>001(</w:t>
+            </w:r>
+            <w:proofErr w:type="spellStart"/>
+            <w:r>
+              <w:rPr>
+                <w:rFonts w:ascii="Times New Roman" w:hAnsi="Times New Roman" w:cs="Times New Roman"/>
+                <w:sz w:val="28"/>
+                <w:szCs w:val="28"/>
+              </w:rPr>
+              <w:t>login</w:t>
+            </w:r>
+            <w:proofErr w:type="spellEnd"/>
+            <w:r>
+              <w:rPr>
+                <w:rFonts w:ascii="Times New Roman" w:hAnsi="Times New Roman" w:cs="Times New Roman"/>
+                <w:sz w:val="28"/>
+                <w:szCs w:val="28"/>
+              </w:rPr>
+              <w:t>)</w:t>
             </w:r>
           </w:p>
         </w:tc>

</xml_diff>

<commit_message>
agregando el frontend de la primera iteracion
</commit_message>
<xml_diff>
--- a/Fase 1/archivos editables/CASOS DE USO EXPANDIDOS.docx
+++ b/Fase 1/archivos editables/CASOS DE USO EXPANDIDOS.docx
@@ -5663,7 +5663,7 @@
       </w:tblGrid>
       <w:tr>
         <w:trPr>
-          <w:trHeight w:val="485"/>
+          <w:trHeight w:val="708"/>
         </w:trPr>
         <w:tc>
           <w:tcPr>
@@ -34847,4 +34847,16 @@
     </a:ext>
   </a:extLst>
 </a:theme>
+</file>
+
+<file path=customXml/item1.xml><?xml version="1.0" encoding="utf-8"?>
+<b:Sources xmlns:b="http://schemas.openxmlformats.org/officeDocument/2006/bibliography" xmlns="http://schemas.openxmlformats.org/officeDocument/2006/bibliography" SelectedStyle="\APASixthEditionOfficeOnline.xsl" StyleName="APA" Version="6"/>
+</file>
+
+<file path=customXml/itemProps1.xml><?xml version="1.0" encoding="utf-8"?>
+<ds:datastoreItem xmlns:ds="http://schemas.openxmlformats.org/officeDocument/2006/customXml" ds:itemID="{45F849EF-6F2B-4285-8699-8C67904B0C06}">
+  <ds:schemaRefs>
+    <ds:schemaRef ds:uri="http://schemas.openxmlformats.org/officeDocument/2006/bibliography"/>
+  </ds:schemaRefs>
+</ds:datastoreItem>
 </file>
</xml_diff>